<commit_message>
Adding The final report.
</commit_message>
<xml_diff>
--- a/Docs/3- Compiler Final Stage Report.docx
+++ b/Docs/3- Compiler Final Stage Report.docx
@@ -13,7 +13,6 @@
           <w:szCs w:val="32"/>
         </w:rPr>
       </w:pPr>
-      <w:proofErr w:type="spellStart"/>
       <w:r>
         <w:rPr>
           <w:rFonts w:ascii="Google Sans" w:eastAsia="Google Sans" w:hAnsi="Google Sans" w:cs="Google Sans"/>
@@ -21,17 +20,7 @@
           <w:sz w:val="32"/>
           <w:szCs w:val="32"/>
         </w:rPr>
-        <w:t>MiniPascal</w:t>
-      </w:r>
-      <w:proofErr w:type="spellEnd"/>
-      <w:r>
-        <w:rPr>
-          <w:rFonts w:ascii="Google Sans" w:eastAsia="Google Sans" w:hAnsi="Google Sans" w:cs="Google Sans"/>
-          <w:color w:val="1B1C1D"/>
-          <w:sz w:val="32"/>
-          <w:szCs w:val="32"/>
-        </w:rPr>
-        <w:t xml:space="preserve"> Compiler - Final Project Report (Code Generation Phase)</w:t>
+        <w:t>MiniPascal Compiler - Final Project Report (Code Generation Phase)</w:t>
       </w:r>
     </w:p>
     <w:p>
@@ -153,27 +142,7 @@
           <w:sz w:val="24"/>
           <w:szCs w:val="24"/>
         </w:rPr>
-        <w:t xml:space="preserve">This report details the third and final phase of the </w:t>
-      </w:r>
-      <w:proofErr w:type="spellStart"/>
-      <w:r>
-        <w:rPr>
-          <w:rFonts w:ascii="Google Sans Text" w:eastAsia="Google Sans Text" w:hAnsi="Google Sans Text" w:cs="Google Sans Text"/>
-          <w:color w:val="1B1C1D"/>
-          <w:sz w:val="24"/>
-          <w:szCs w:val="24"/>
-        </w:rPr>
-        <w:t>MiniPascal</w:t>
-      </w:r>
-      <w:proofErr w:type="spellEnd"/>
-      <w:r>
-        <w:rPr>
-          <w:rFonts w:ascii="Google Sans Text" w:eastAsia="Google Sans Text" w:hAnsi="Google Sans Text" w:cs="Google Sans Text"/>
-          <w:color w:val="1B1C1D"/>
-          <w:sz w:val="24"/>
-          <w:szCs w:val="24"/>
-        </w:rPr>
-        <w:t xml:space="preserve"> Compiler project: </w:t>
+        <w:t xml:space="preserve">This report details the third and final phase of the MiniPascal Compiler project: </w:t>
       </w:r>
       <w:r>
         <w:rPr>
@@ -192,16 +161,7 @@
           <w:sz w:val="24"/>
           <w:szCs w:val="24"/>
         </w:rPr>
-        <w:t>. Following the successful completion of the frontend (Lexical and Syntax Analysis) and the middle-end (Semantic Analysis), this phase completes the compiler's</w:t>
-      </w:r>
-      <w:r>
-        <w:rPr>
-          <w:rFonts w:ascii="Google Sans Text" w:eastAsia="Google Sans Text" w:hAnsi="Google Sans Text" w:cs="Google Sans Text"/>
-          <w:color w:val="1B1C1D"/>
-          <w:sz w:val="24"/>
-          <w:szCs w:val="24"/>
-        </w:rPr>
-        <w:t xml:space="preserve"> primary objective: to translate a semantically-valid Abstract Syntax Tree (AST) into executable assembly code for our custom, stack-based Virtual Machine.</w:t>
+        <w:t>. Following the successful completion of the frontend (Lexical and Syntax Analysis) and the middle-end (Semantic Analysis), this phase completes the compiler's primary objective: to translate a semantically-valid Abstract Syntax Tree (AST) into executable assembly code for our custom, stack-based Virtual Machine.</w:t>
       </w:r>
     </w:p>
     <w:p>
@@ -247,56 +207,7 @@
           <w:sz w:val="24"/>
           <w:szCs w:val="24"/>
         </w:rPr>
-        <w:t>. The compile</w:t>
-      </w:r>
-      <w:r>
-        <w:rPr>
-          <w:rFonts w:ascii="Google Sans Text" w:eastAsia="Google Sans Text" w:hAnsi="Google Sans Text" w:cs="Google Sans Text"/>
-          <w:color w:val="1B1C1D"/>
-          <w:sz w:val="24"/>
-          <w:szCs w:val="24"/>
-        </w:rPr>
-        <w:t xml:space="preserve">r can successfully take a </w:t>
-      </w:r>
-      <w:proofErr w:type="spellStart"/>
-      <w:r>
-        <w:rPr>
-          <w:rFonts w:ascii="Google Sans Text" w:eastAsia="Google Sans Text" w:hAnsi="Google Sans Text" w:cs="Google Sans Text"/>
-          <w:color w:val="1B1C1D"/>
-          <w:sz w:val="24"/>
-          <w:szCs w:val="24"/>
-        </w:rPr>
-        <w:t>MiniPascal</w:t>
-      </w:r>
-      <w:proofErr w:type="spellEnd"/>
-      <w:r>
-        <w:rPr>
-          <w:rFonts w:ascii="Google Sans Text" w:eastAsia="Google Sans Text" w:hAnsi="Google Sans Text" w:cs="Google Sans Text"/>
-          <w:color w:val="1B1C1D"/>
-          <w:sz w:val="24"/>
-          <w:szCs w:val="24"/>
-        </w:rPr>
-        <w:t xml:space="preserve"> source file, process it through all compilation stages, and produce a .</w:t>
-      </w:r>
-      <w:proofErr w:type="spellStart"/>
-      <w:r>
-        <w:rPr>
-          <w:rFonts w:ascii="Google Sans Text" w:eastAsia="Google Sans Text" w:hAnsi="Google Sans Text" w:cs="Google Sans Text"/>
-          <w:color w:val="1B1C1D"/>
-          <w:sz w:val="24"/>
-          <w:szCs w:val="24"/>
-        </w:rPr>
-        <w:t>vm</w:t>
-      </w:r>
-      <w:proofErr w:type="spellEnd"/>
-      <w:r>
-        <w:rPr>
-          <w:rFonts w:ascii="Google Sans Text" w:eastAsia="Google Sans Text" w:hAnsi="Google Sans Text" w:cs="Google Sans Text"/>
-          <w:color w:val="1B1C1D"/>
-          <w:sz w:val="24"/>
-          <w:szCs w:val="24"/>
-        </w:rPr>
-        <w:t xml:space="preserve"> file that can be executed by the target VM. This report outlines the architecture and capabilities of the code generation backend.</w:t>
+        <w:t>. The compiler can successfully take a MiniPascal source file, process it through all compilation stages, and produce a .vm file that can be executed by the target VM. This report outlines the architecture and capabilities of the code generation backend.</w:t>
       </w:r>
     </w:p>
     <w:p>
@@ -317,16 +228,7 @@
           <w:sz w:val="24"/>
           <w:szCs w:val="24"/>
         </w:rPr>
-        <w:t>2. Core Techno</w:t>
-      </w:r>
-      <w:r>
-        <w:rPr>
-          <w:rFonts w:ascii="Google Sans" w:eastAsia="Google Sans" w:hAnsi="Google Sans" w:cs="Google Sans"/>
-          <w:color w:val="1B1C1D"/>
-          <w:sz w:val="24"/>
-          <w:szCs w:val="24"/>
-        </w:rPr>
-        <w:t>logies &amp; Tools Update</w:t>
+        <w:t>2. Core Technologies &amp; Tools Update</w:t>
       </w:r>
     </w:p>
     <w:p>
@@ -458,27 +360,7 @@
           <w:sz w:val="24"/>
           <w:szCs w:val="24"/>
         </w:rPr>
-        <w:t xml:space="preserve"> C++ (std=</w:t>
-      </w:r>
-      <w:proofErr w:type="spellStart"/>
-      <w:r>
-        <w:rPr>
-          <w:rFonts w:ascii="Google Sans Text" w:eastAsia="Google Sans Text" w:hAnsi="Google Sans Text" w:cs="Google Sans Text"/>
-          <w:color w:val="1B1C1D"/>
-          <w:sz w:val="24"/>
-          <w:szCs w:val="24"/>
-        </w:rPr>
-        <w:t>c++</w:t>
-      </w:r>
-      <w:proofErr w:type="spellEnd"/>
-      <w:r>
-        <w:rPr>
-          <w:rFonts w:ascii="Google Sans Text" w:eastAsia="Google Sans Text" w:hAnsi="Google Sans Text" w:cs="Google Sans Text"/>
-          <w:color w:val="1B1C1D"/>
-          <w:sz w:val="24"/>
-          <w:szCs w:val="24"/>
-        </w:rPr>
-        <w:t>17)</w:t>
+        <w:t xml:space="preserve"> C++ (std=c++17)</w:t>
       </w:r>
     </w:p>
     <w:p>
@@ -513,76 +395,7 @@
           <w:sz w:val="24"/>
           <w:szCs w:val="24"/>
         </w:rPr>
-        <w:t xml:space="preserve"> A new </w:t>
-      </w:r>
-      <w:proofErr w:type="spellStart"/>
-      <w:r>
-        <w:rPr>
-          <w:rFonts w:ascii="Google Sans Text" w:eastAsia="Google Sans Text" w:hAnsi="Google Sans Text" w:cs="Google Sans Text"/>
-          <w:color w:val="1B1C1D"/>
-          <w:sz w:val="24"/>
-          <w:szCs w:val="24"/>
-        </w:rPr>
-        <w:t>CodeGenerator</w:t>
-      </w:r>
-      <w:proofErr w:type="spellEnd"/>
-      <w:r>
-        <w:rPr>
-          <w:rFonts w:ascii="Google Sans Text" w:eastAsia="Google Sans Text" w:hAnsi="Google Sans Text" w:cs="Google Sans Text"/>
-          <w:color w:val="1B1C1D"/>
-          <w:sz w:val="24"/>
-          <w:szCs w:val="24"/>
-        </w:rPr>
-        <w:t xml:space="preserve"> class (</w:t>
-      </w:r>
-      <w:proofErr w:type="spellStart"/>
-      <w:r>
-        <w:rPr>
-          <w:rFonts w:ascii="Google Sans Text" w:eastAsia="Google Sans Text" w:hAnsi="Google Sans Text" w:cs="Google Sans Text"/>
-          <w:color w:val="1B1C1D"/>
-          <w:sz w:val="24"/>
-          <w:szCs w:val="24"/>
-        </w:rPr>
-        <w:t>codegenerator.h</w:t>
-      </w:r>
-      <w:proofErr w:type="spellEnd"/>
-      <w:r>
-        <w:rPr>
-          <w:rFonts w:ascii="Google Sans Text" w:eastAsia="Google Sans Text" w:hAnsi="Google Sans Text" w:cs="Google Sans Text"/>
-          <w:color w:val="1B1C1D"/>
-          <w:sz w:val="24"/>
-          <w:szCs w:val="24"/>
-        </w:rPr>
-        <w:t xml:space="preserve">, codegenerator.cpp), implementing the </w:t>
-      </w:r>
-      <w:proofErr w:type="spellStart"/>
-      <w:r>
-        <w:rPr>
-          <w:rFonts w:ascii="Google Sans Text" w:eastAsia="Google Sans Text" w:hAnsi="Google Sans Text" w:cs="Google Sans Text"/>
-          <w:color w:val="1B1C1D"/>
-          <w:sz w:val="24"/>
-          <w:szCs w:val="24"/>
-        </w:rPr>
-        <w:t>SemanticVisitor</w:t>
-      </w:r>
-      <w:proofErr w:type="spellEnd"/>
-      <w:r>
-        <w:rPr>
-          <w:rFonts w:ascii="Google Sans Text" w:eastAsia="Google Sans Text" w:hAnsi="Google Sans Text" w:cs="Google Sans Text"/>
-          <w:color w:val="1B1C1D"/>
-          <w:sz w:val="24"/>
-          <w:szCs w:val="24"/>
-        </w:rPr>
-        <w:t xml:space="preserve"> pattern, is responsible for traversing the AST and emitting assembly</w:t>
-      </w:r>
-      <w:r>
-        <w:rPr>
-          <w:rFonts w:ascii="Google Sans Text" w:eastAsia="Google Sans Text" w:hAnsi="Google Sans Text" w:cs="Google Sans Text"/>
-          <w:color w:val="1B1C1D"/>
-          <w:sz w:val="24"/>
-          <w:szCs w:val="24"/>
-        </w:rPr>
-        <w:t xml:space="preserve"> code.</w:t>
+        <w:t xml:space="preserve"> A new CodeGenerator class (codegenerator.h, codegenerator.cpp), implementing the SemanticVisitor pattern, is responsible for traversing the AST and emitting assembly code.</w:t>
       </w:r>
     </w:p>
     <w:p>
@@ -717,14 +530,7 @@
           <w:rFonts w:ascii="Google Sans" w:eastAsia="Google Sans" w:hAnsi="Google Sans" w:cs="Google Sans"/>
           <w:color w:val="1B1C1D"/>
         </w:rPr>
-        <w:t>Key Capabi</w:t>
-      </w:r>
-      <w:r>
-        <w:rPr>
-          <w:rFonts w:ascii="Google Sans" w:eastAsia="Google Sans" w:hAnsi="Google Sans" w:cs="Google Sans"/>
-          <w:color w:val="1B1C1D"/>
-        </w:rPr>
-        <w:t>lities &amp; Translation Strategies:</w:t>
+        <w:t>Key Capabilities &amp; Translation Strategies:</w:t>
       </w:r>
     </w:p>
     <w:p>
@@ -753,7 +559,6 @@
           <w:sz w:val="24"/>
           <w:szCs w:val="24"/>
         </w:rPr>
-        <w:lastRenderedPageBreak/>
         <w:t>3.1. Stack Frame &amp; Scope Management</w:t>
       </w:r>
     </w:p>
@@ -816,87 +621,17 @@
           <w:sz w:val="24"/>
           <w:szCs w:val="24"/>
         </w:rPr>
-        <w:t xml:space="preserve"> Global variables are allocated at the start of the program using </w:t>
-      </w:r>
-      <w:proofErr w:type="spellStart"/>
-      <w:r>
-        <w:rPr>
-          <w:rFonts w:ascii="Google Sans Text" w:eastAsia="Google Sans Text" w:hAnsi="Google Sans Text" w:cs="Google Sans Text"/>
-          <w:color w:val="1B1C1D"/>
-          <w:sz w:val="24"/>
-          <w:szCs w:val="24"/>
-        </w:rPr>
-        <w:t>pushn</w:t>
-      </w:r>
-      <w:proofErr w:type="spellEnd"/>
-      <w:r>
-        <w:rPr>
-          <w:rFonts w:ascii="Google Sans Text" w:eastAsia="Google Sans Text" w:hAnsi="Google Sans Text" w:cs="Google Sans Text"/>
-          <w:color w:val="1B1C1D"/>
-          <w:sz w:val="24"/>
-          <w:szCs w:val="24"/>
-        </w:rPr>
-        <w:t xml:space="preserve"> and accessed directly via their offsets from the </w:t>
-      </w:r>
-      <w:proofErr w:type="spellStart"/>
-      <w:r>
-        <w:rPr>
-          <w:rFonts w:ascii="Google Sans Text" w:eastAsia="Google Sans Text" w:hAnsi="Google Sans Text" w:cs="Google Sans Text"/>
-          <w:color w:val="1B1C1D"/>
-          <w:sz w:val="24"/>
-          <w:szCs w:val="24"/>
-        </w:rPr>
-        <w:t>gp</w:t>
-      </w:r>
-      <w:proofErr w:type="spellEnd"/>
-      <w:r>
-        <w:rPr>
-          <w:rFonts w:ascii="Google Sans Text" w:eastAsia="Google Sans Text" w:hAnsi="Google Sans Text" w:cs="Google Sans Text"/>
-          <w:color w:val="1B1C1D"/>
-          <w:sz w:val="24"/>
-          <w:szCs w:val="24"/>
-        </w:rPr>
-        <w:t xml:space="preserve"> (global pointer) register using </w:t>
-      </w:r>
-      <w:proofErr w:type="spellStart"/>
-      <w:r>
-        <w:rPr>
-          <w:rFonts w:ascii="Google Sans Text" w:eastAsia="Google Sans Text" w:hAnsi="Google Sans Text" w:cs="Google Sans Text"/>
-          <w:color w:val="1B1C1D"/>
-          <w:sz w:val="24"/>
-          <w:szCs w:val="24"/>
-        </w:rPr>
-        <w:t>pushg</w:t>
-      </w:r>
-      <w:proofErr w:type="spellEnd"/>
-      <w:r>
-        <w:rPr>
-          <w:rFonts w:ascii="Google Sans Text" w:eastAsia="Google Sans Text" w:hAnsi="Google Sans Text" w:cs="Google Sans Text"/>
-          <w:color w:val="1B1C1D"/>
-          <w:sz w:val="24"/>
-          <w:szCs w:val="24"/>
-        </w:rPr>
-        <w:t xml:space="preserve"> and </w:t>
-      </w:r>
-      <w:proofErr w:type="spellStart"/>
-      <w:r>
-        <w:rPr>
-          <w:rFonts w:ascii="Google Sans Text" w:eastAsia="Google Sans Text" w:hAnsi="Google Sans Text" w:cs="Google Sans Text"/>
-          <w:color w:val="1B1C1D"/>
-          <w:sz w:val="24"/>
-          <w:szCs w:val="24"/>
-        </w:rPr>
-        <w:t>storeg</w:t>
-      </w:r>
-      <w:proofErr w:type="spellEnd"/>
-      <w:r>
-        <w:rPr>
-          <w:rFonts w:ascii="Google Sans Text" w:eastAsia="Google Sans Text" w:hAnsi="Google Sans Text" w:cs="Google Sans Text"/>
-          <w:color w:val="1B1C1D"/>
-          <w:sz w:val="24"/>
-          <w:szCs w:val="24"/>
-        </w:rPr>
-        <w:t>.</w:t>
+        <w:t xml:space="preserve"> Global variables are allocated at the start of the program using pushn and </w:t>
+      </w:r>
+      <w:r>
+        <w:rPr>
+          <w:rFonts w:ascii="Google Sans Text" w:eastAsia="Google Sans Text" w:hAnsi="Google Sans Text" w:cs="Google Sans Text"/>
+          <w:color w:val="1B1C1D"/>
+          <w:sz w:val="24"/>
+          <w:szCs w:val="24"/>
+        </w:rPr>
+        <w:lastRenderedPageBreak/>
+        <w:t>accessed directly via their offsets from the gp (global pointer) register using pushg and storeg.</w:t>
       </w:r>
     </w:p>
     <w:p>
@@ -947,36 +682,7 @@
           <w:sz w:val="24"/>
           <w:szCs w:val="24"/>
         </w:rPr>
-        <w:t xml:space="preserve">At the beginning of a subprogram, a single </w:t>
-      </w:r>
-      <w:proofErr w:type="spellStart"/>
-      <w:r>
-        <w:rPr>
-          <w:rFonts w:ascii="Google Sans Text" w:eastAsia="Google Sans Text" w:hAnsi="Google Sans Text" w:cs="Google Sans Text"/>
-          <w:color w:val="1B1C1D"/>
-          <w:sz w:val="24"/>
-          <w:szCs w:val="24"/>
-        </w:rPr>
-        <w:t>pushn</w:t>
-      </w:r>
-      <w:proofErr w:type="spellEnd"/>
-      <w:r>
-        <w:rPr>
-          <w:rFonts w:ascii="Google Sans Text" w:eastAsia="Google Sans Text" w:hAnsi="Google Sans Text" w:cs="Google Sans Text"/>
-          <w:color w:val="1B1C1D"/>
-          <w:sz w:val="24"/>
-          <w:szCs w:val="24"/>
-        </w:rPr>
-        <w:t xml:space="preserve"> instruction all</w:t>
-      </w:r>
-      <w:r>
-        <w:rPr>
-          <w:rFonts w:ascii="Google Sans Text" w:eastAsia="Google Sans Text" w:hAnsi="Google Sans Text" w:cs="Google Sans Text"/>
-          <w:color w:val="1B1C1D"/>
-          <w:sz w:val="24"/>
-          <w:szCs w:val="24"/>
-        </w:rPr>
-        <w:t>ocates all necessary space for its local variables on the stack.</w:t>
+        <w:t>At the beginning of a subprogram, a single pushn instruction allocates all necessary space for its local variables on the stack.</w:t>
       </w:r>
     </w:p>
     <w:p>
@@ -1001,67 +707,7 @@
           <w:sz w:val="24"/>
           <w:szCs w:val="24"/>
         </w:rPr>
-        <w:t xml:space="preserve">Local variables are accessed via positive offsets from the </w:t>
-      </w:r>
-      <w:proofErr w:type="spellStart"/>
-      <w:r>
-        <w:rPr>
-          <w:rFonts w:ascii="Google Sans Text" w:eastAsia="Google Sans Text" w:hAnsi="Google Sans Text" w:cs="Google Sans Text"/>
-          <w:color w:val="1B1C1D"/>
-          <w:sz w:val="24"/>
-          <w:szCs w:val="24"/>
-        </w:rPr>
-        <w:t>fp</w:t>
-      </w:r>
-      <w:proofErr w:type="spellEnd"/>
-      <w:r>
-        <w:rPr>
-          <w:rFonts w:ascii="Google Sans Text" w:eastAsia="Google Sans Text" w:hAnsi="Google Sans Text" w:cs="Google Sans Text"/>
-          <w:color w:val="1B1C1D"/>
-          <w:sz w:val="24"/>
-          <w:szCs w:val="24"/>
-        </w:rPr>
-        <w:t xml:space="preserve"> (frame pointer) register using </w:t>
-      </w:r>
-      <w:proofErr w:type="spellStart"/>
-      <w:r>
-        <w:rPr>
-          <w:rFonts w:ascii="Google Sans Text" w:eastAsia="Google Sans Text" w:hAnsi="Google Sans Text" w:cs="Google Sans Text"/>
-          <w:color w:val="1B1C1D"/>
-          <w:sz w:val="24"/>
-          <w:szCs w:val="24"/>
-        </w:rPr>
-        <w:t>pushl</w:t>
-      </w:r>
-      <w:proofErr w:type="spellEnd"/>
-      <w:r>
-        <w:rPr>
-          <w:rFonts w:ascii="Google Sans Text" w:eastAsia="Google Sans Text" w:hAnsi="Google Sans Text" w:cs="Google Sans Text"/>
-          <w:color w:val="1B1C1D"/>
-          <w:sz w:val="24"/>
-          <w:szCs w:val="24"/>
-        </w:rPr>
-        <w:t xml:space="preserve"> and </w:t>
-      </w:r>
-      <w:proofErr w:type="spellStart"/>
-      <w:r>
-        <w:rPr>
-          <w:rFonts w:ascii="Google Sans Text" w:eastAsia="Google Sans Text" w:hAnsi="Google Sans Text" w:cs="Google Sans Text"/>
-          <w:color w:val="1B1C1D"/>
-          <w:sz w:val="24"/>
-          <w:szCs w:val="24"/>
-        </w:rPr>
-        <w:t>storel</w:t>
-      </w:r>
-      <w:proofErr w:type="spellEnd"/>
-      <w:r>
-        <w:rPr>
-          <w:rFonts w:ascii="Google Sans Text" w:eastAsia="Google Sans Text" w:hAnsi="Google Sans Text" w:cs="Google Sans Text"/>
-          <w:color w:val="1B1C1D"/>
-          <w:sz w:val="24"/>
-          <w:szCs w:val="24"/>
-        </w:rPr>
-        <w:t>.</w:t>
+        <w:t>Local variables are accessed via positive offsets from the fp (frame pointer) register using pushl and storel.</w:t>
       </w:r>
     </w:p>
     <w:p>
@@ -1086,76 +732,7 @@
           <w:sz w:val="24"/>
           <w:szCs w:val="24"/>
         </w:rPr>
-        <w:t xml:space="preserve">Parameters passed to the subprogram are accessed via negative offsets from the </w:t>
-      </w:r>
-      <w:proofErr w:type="spellStart"/>
-      <w:r>
-        <w:rPr>
-          <w:rFonts w:ascii="Google Sans Text" w:eastAsia="Google Sans Text" w:hAnsi="Google Sans Text" w:cs="Google Sans Text"/>
-          <w:color w:val="1B1C1D"/>
-          <w:sz w:val="24"/>
-          <w:szCs w:val="24"/>
-        </w:rPr>
-        <w:t>f</w:t>
-      </w:r>
-      <w:r>
-        <w:rPr>
-          <w:rFonts w:ascii="Google Sans Text" w:eastAsia="Google Sans Text" w:hAnsi="Google Sans Text" w:cs="Google Sans Text"/>
-          <w:color w:val="1B1C1D"/>
-          <w:sz w:val="24"/>
-          <w:szCs w:val="24"/>
-        </w:rPr>
-        <w:t>p</w:t>
-      </w:r>
-      <w:proofErr w:type="spellEnd"/>
-      <w:r>
-        <w:rPr>
-          <w:rFonts w:ascii="Google Sans Text" w:eastAsia="Google Sans Text" w:hAnsi="Google Sans Text" w:cs="Google Sans Text"/>
-          <w:color w:val="1B1C1D"/>
-          <w:sz w:val="24"/>
-          <w:szCs w:val="24"/>
-        </w:rPr>
-        <w:t xml:space="preserve"> register (e.g., </w:t>
-      </w:r>
-      <w:proofErr w:type="spellStart"/>
-      <w:r>
-        <w:rPr>
-          <w:rFonts w:ascii="Google Sans Text" w:eastAsia="Google Sans Text" w:hAnsi="Google Sans Text" w:cs="Google Sans Text"/>
-          <w:color w:val="1B1C1D"/>
-          <w:sz w:val="24"/>
-          <w:szCs w:val="24"/>
-        </w:rPr>
-        <w:t>pushl</w:t>
-      </w:r>
-      <w:proofErr w:type="spellEnd"/>
-      <w:r>
-        <w:rPr>
-          <w:rFonts w:ascii="Google Sans Text" w:eastAsia="Google Sans Text" w:hAnsi="Google Sans Text" w:cs="Google Sans Text"/>
-          <w:color w:val="1B1C1D"/>
-          <w:sz w:val="24"/>
-          <w:szCs w:val="24"/>
-        </w:rPr>
-        <w:t xml:space="preserve"> -1, </w:t>
-      </w:r>
-      <w:proofErr w:type="spellStart"/>
-      <w:r>
-        <w:rPr>
-          <w:rFonts w:ascii="Google Sans Text" w:eastAsia="Google Sans Text" w:hAnsi="Google Sans Text" w:cs="Google Sans Text"/>
-          <w:color w:val="1B1C1D"/>
-          <w:sz w:val="24"/>
-          <w:szCs w:val="24"/>
-        </w:rPr>
-        <w:t>pushl</w:t>
-      </w:r>
-      <w:proofErr w:type="spellEnd"/>
-      <w:r>
-        <w:rPr>
-          <w:rFonts w:ascii="Google Sans Text" w:eastAsia="Google Sans Text" w:hAnsi="Google Sans Text" w:cs="Google Sans Text"/>
-          <w:color w:val="1B1C1D"/>
-          <w:sz w:val="24"/>
-          <w:szCs w:val="24"/>
-        </w:rPr>
-        <w:t xml:space="preserve"> -2).</w:t>
+        <w:t>Parameters passed to the subprogram are accessed via negative offsets from the fp register (e.g., pushl -1, pushl -2).</w:t>
       </w:r>
     </w:p>
     <w:p>
@@ -1236,16 +813,7 @@
           <w:sz w:val="24"/>
           <w:szCs w:val="24"/>
         </w:rPr>
-        <w:t>Expressions are translated by recursively visiting the expression tree and emitting instructions that p</w:t>
-      </w:r>
-      <w:r>
-        <w:rPr>
-          <w:rFonts w:ascii="Google Sans Text" w:eastAsia="Google Sans Text" w:hAnsi="Google Sans Text" w:cs="Google Sans Text"/>
-          <w:color w:val="1B1C1D"/>
-          <w:sz w:val="24"/>
-          <w:szCs w:val="24"/>
-        </w:rPr>
-        <w:t>lace operands on the stack before the operator.</w:t>
+        <w:t>Expressions are translated by recursively visiting the expression tree and emitting instructions that place operands on the stack before the operator.</w:t>
       </w:r>
     </w:p>
     <w:p>
@@ -1280,47 +848,7 @@
           <w:sz w:val="24"/>
           <w:szCs w:val="24"/>
         </w:rPr>
-        <w:t xml:space="preserve"> +, -, *, div are translated to add, sub, </w:t>
-      </w:r>
-      <w:proofErr w:type="spellStart"/>
-      <w:r>
-        <w:rPr>
-          <w:rFonts w:ascii="Google Sans Text" w:eastAsia="Google Sans Text" w:hAnsi="Google Sans Text" w:cs="Google Sans Text"/>
-          <w:color w:val="1B1C1D"/>
-          <w:sz w:val="24"/>
-          <w:szCs w:val="24"/>
-        </w:rPr>
-        <w:t>mul</w:t>
-      </w:r>
-      <w:proofErr w:type="spellEnd"/>
-      <w:r>
-        <w:rPr>
-          <w:rFonts w:ascii="Google Sans Text" w:eastAsia="Google Sans Text" w:hAnsi="Google Sans Text" w:cs="Google Sans Text"/>
-          <w:color w:val="1B1C1D"/>
-          <w:sz w:val="24"/>
-          <w:szCs w:val="24"/>
-        </w:rPr>
-        <w:t xml:space="preserve">, div. The real division / is translated to </w:t>
-      </w:r>
-      <w:proofErr w:type="spellStart"/>
-      <w:r>
-        <w:rPr>
-          <w:rFonts w:ascii="Google Sans Text" w:eastAsia="Google Sans Text" w:hAnsi="Google Sans Text" w:cs="Google Sans Text"/>
-          <w:color w:val="1B1C1D"/>
-          <w:sz w:val="24"/>
-          <w:szCs w:val="24"/>
-        </w:rPr>
-        <w:t>fdiv</w:t>
-      </w:r>
-      <w:proofErr w:type="spellEnd"/>
-      <w:r>
-        <w:rPr>
-          <w:rFonts w:ascii="Google Sans Text" w:eastAsia="Google Sans Text" w:hAnsi="Google Sans Text" w:cs="Google Sans Text"/>
-          <w:color w:val="1B1C1D"/>
-          <w:sz w:val="24"/>
-          <w:szCs w:val="24"/>
-        </w:rPr>
-        <w:t>.</w:t>
+        <w:t xml:space="preserve"> +, -, *, div are translated to add, sub, mul, div. The real division / is translated to fdiv.</w:t>
       </w:r>
     </w:p>
     <w:p>
@@ -1355,36 +883,7 @@
           <w:sz w:val="24"/>
           <w:szCs w:val="24"/>
         </w:rPr>
-        <w:t xml:space="preserve"> The generator correctly emits the </w:t>
-      </w:r>
-      <w:proofErr w:type="spellStart"/>
-      <w:r>
-        <w:rPr>
-          <w:rFonts w:ascii="Google Sans Text" w:eastAsia="Google Sans Text" w:hAnsi="Google Sans Text" w:cs="Google Sans Text"/>
-          <w:color w:val="1B1C1D"/>
-          <w:sz w:val="24"/>
-          <w:szCs w:val="24"/>
-        </w:rPr>
-        <w:t>itof</w:t>
-      </w:r>
-      <w:proofErr w:type="spellEnd"/>
-      <w:r>
-        <w:rPr>
-          <w:rFonts w:ascii="Google Sans Text" w:eastAsia="Google Sans Text" w:hAnsi="Google Sans Text" w:cs="Google Sans Text"/>
-          <w:color w:val="1B1C1D"/>
-          <w:sz w:val="24"/>
-          <w:szCs w:val="24"/>
-        </w:rPr>
-        <w:t xml:space="preserve"> instruction when an INTEGER is used </w:t>
-      </w:r>
-      <w:r>
-        <w:rPr>
-          <w:rFonts w:ascii="Google Sans Text" w:eastAsia="Google Sans Text" w:hAnsi="Google Sans Text" w:cs="Google Sans Text"/>
-          <w:color w:val="1B1C1D"/>
-          <w:sz w:val="24"/>
-          <w:szCs w:val="24"/>
-        </w:rPr>
-        <w:t>in a REAL context (e.g., 5 + 2.5).</w:t>
+        <w:t xml:space="preserve"> The generator correctly emits the itof instruction when an INTEGER is used in a REAL context (e.g., 5 + 2.5).</w:t>
       </w:r>
     </w:p>
     <w:p>
@@ -1494,16 +993,7 @@
           <w:sz w:val="24"/>
           <w:szCs w:val="24"/>
         </w:rPr>
-        <w:t xml:space="preserve">Pascal statements are translated into </w:t>
-      </w:r>
-      <w:r>
-        <w:rPr>
-          <w:rFonts w:ascii="Google Sans Text" w:eastAsia="Google Sans Text" w:hAnsi="Google Sans Text" w:cs="Google Sans Text"/>
-          <w:color w:val="1B1C1D"/>
-          <w:sz w:val="24"/>
-          <w:szCs w:val="24"/>
-        </w:rPr>
-        <w:t>labeled blocks of assembly code.</w:t>
+        <w:t>Pascal statements are translated into labeled blocks of assembly code.</w:t>
       </w:r>
     </w:p>
     <w:p>
@@ -1538,56 +1028,7 @@
           <w:sz w:val="24"/>
           <w:szCs w:val="24"/>
         </w:rPr>
-        <w:t xml:space="preserve"> Implemented using a conditional jump (</w:t>
-      </w:r>
-      <w:proofErr w:type="spellStart"/>
-      <w:r>
-        <w:rPr>
-          <w:rFonts w:ascii="Google Sans Text" w:eastAsia="Google Sans Text" w:hAnsi="Google Sans Text" w:cs="Google Sans Text"/>
-          <w:color w:val="1B1C1D"/>
-          <w:sz w:val="24"/>
-          <w:szCs w:val="24"/>
-        </w:rPr>
-        <w:t>jz</w:t>
-      </w:r>
-      <w:proofErr w:type="spellEnd"/>
-      <w:r>
-        <w:rPr>
-          <w:rFonts w:ascii="Google Sans Text" w:eastAsia="Google Sans Text" w:hAnsi="Google Sans Text" w:cs="Google Sans Text"/>
-          <w:color w:val="1B1C1D"/>
-          <w:sz w:val="24"/>
-          <w:szCs w:val="24"/>
-        </w:rPr>
-        <w:t xml:space="preserve">). The condition is evaluated, and </w:t>
-      </w:r>
-      <w:proofErr w:type="spellStart"/>
-      <w:r>
-        <w:rPr>
-          <w:rFonts w:ascii="Google Sans Text" w:eastAsia="Google Sans Text" w:hAnsi="Google Sans Text" w:cs="Google Sans Text"/>
-          <w:color w:val="1B1C1D"/>
-          <w:sz w:val="24"/>
-          <w:szCs w:val="24"/>
-        </w:rPr>
-        <w:t>jz</w:t>
-      </w:r>
-      <w:proofErr w:type="spellEnd"/>
-      <w:r>
-        <w:rPr>
-          <w:rFonts w:ascii="Google Sans Text" w:eastAsia="Google Sans Text" w:hAnsi="Google Sans Text" w:cs="Google Sans Text"/>
-          <w:color w:val="1B1C1D"/>
-          <w:sz w:val="24"/>
-          <w:szCs w:val="24"/>
-        </w:rPr>
-        <w:t xml:space="preserve"> is used to skip to the ELSE block's label if the result is false. A jump instruction ensures the THEN block skips over the ELSE</w:t>
-      </w:r>
-      <w:r>
-        <w:rPr>
-          <w:rFonts w:ascii="Google Sans Text" w:eastAsia="Google Sans Text" w:hAnsi="Google Sans Text" w:cs="Google Sans Text"/>
-          <w:color w:val="1B1C1D"/>
-          <w:sz w:val="24"/>
-          <w:szCs w:val="24"/>
-        </w:rPr>
-        <w:t xml:space="preserve"> block.</w:t>
+        <w:t xml:space="preserve"> Implemented using a conditional jump (jz). The condition is evaluated, and jz is used to skip to the ELSE block's label if the result is false. A jump instruction ensures the THEN block skips over the ELSE block.</w:t>
       </w:r>
     </w:p>
     <w:p>
@@ -1622,27 +1063,7 @@
           <w:sz w:val="24"/>
           <w:szCs w:val="24"/>
         </w:rPr>
-        <w:t xml:space="preserve"> Implemented with a starting label for the condition check and an ending label. A </w:t>
-      </w:r>
-      <w:proofErr w:type="spellStart"/>
-      <w:r>
-        <w:rPr>
-          <w:rFonts w:ascii="Google Sans Text" w:eastAsia="Google Sans Text" w:hAnsi="Google Sans Text" w:cs="Google Sans Text"/>
-          <w:color w:val="1B1C1D"/>
-          <w:sz w:val="24"/>
-          <w:szCs w:val="24"/>
-        </w:rPr>
-        <w:t>jz</w:t>
-      </w:r>
-      <w:proofErr w:type="spellEnd"/>
-      <w:r>
-        <w:rPr>
-          <w:rFonts w:ascii="Google Sans Text" w:eastAsia="Google Sans Text" w:hAnsi="Google Sans Text" w:cs="Google Sans Text"/>
-          <w:color w:val="1B1C1D"/>
-          <w:sz w:val="24"/>
-          <w:szCs w:val="24"/>
-        </w:rPr>
-        <w:t xml:space="preserve"> instruction exits the loop, and an unconditional jump at the end of the body returns to the condition check.</w:t>
+        <w:t xml:space="preserve"> Implemented with a starting label for the condition check and an ending label. A jz instruction exits the loop, and an unconditional jump at the end of the body returns to the condition check.</w:t>
       </w:r>
     </w:p>
     <w:p>
@@ -1671,7 +1092,6 @@
           <w:sz w:val="24"/>
           <w:szCs w:val="24"/>
         </w:rPr>
-        <w:lastRenderedPageBreak/>
         <w:t>3.4. Subprogram Calling Convention</w:t>
       </w:r>
     </w:p>
@@ -1699,16 +1119,7 @@
           <w:sz w:val="24"/>
           <w:szCs w:val="24"/>
         </w:rPr>
-        <w:t>A standard calling conventi</w:t>
-      </w:r>
-      <w:r>
-        <w:rPr>
-          <w:rFonts w:ascii="Google Sans Text" w:eastAsia="Google Sans Text" w:hAnsi="Google Sans Text" w:cs="Google Sans Text"/>
-          <w:color w:val="1B1C1D"/>
-          <w:sz w:val="24"/>
-          <w:szCs w:val="24"/>
-        </w:rPr>
-        <w:t>on has been implemented for both procedures and functions.</w:t>
+        <w:t>A standard calling convention has been implemented for both procedures and functions.</w:t>
       </w:r>
     </w:p>
     <w:p>
@@ -1759,27 +1170,7 @@
           <w:sz w:val="24"/>
           <w:szCs w:val="24"/>
         </w:rPr>
-        <w:t>For functions, the caller first allocates space for the return value (</w:t>
-      </w:r>
-      <w:proofErr w:type="spellStart"/>
-      <w:r>
-        <w:rPr>
-          <w:rFonts w:ascii="Google Sans Text" w:eastAsia="Google Sans Text" w:hAnsi="Google Sans Text" w:cs="Google Sans Text"/>
-          <w:color w:val="1B1C1D"/>
-          <w:sz w:val="24"/>
-          <w:szCs w:val="24"/>
-        </w:rPr>
-        <w:t>pushn</w:t>
-      </w:r>
-      <w:proofErr w:type="spellEnd"/>
-      <w:r>
-        <w:rPr>
-          <w:rFonts w:ascii="Google Sans Text" w:eastAsia="Google Sans Text" w:hAnsi="Google Sans Text" w:cs="Google Sans Text"/>
-          <w:color w:val="1B1C1D"/>
-          <w:sz w:val="24"/>
-          <w:szCs w:val="24"/>
-        </w:rPr>
-        <w:t xml:space="preserve"> 1).</w:t>
+        <w:t>For functions, the caller first allocates space for the return value (pushn 1).</w:t>
       </w:r>
     </w:p>
     <w:p>
@@ -1848,47 +1239,8 @@
           <w:sz w:val="24"/>
           <w:szCs w:val="24"/>
         </w:rPr>
-        <w:t>Pushes the target subprogram's address (</w:t>
-      </w:r>
-      <w:proofErr w:type="spellStart"/>
-      <w:r>
-        <w:rPr>
-          <w:rFonts w:ascii="Google Sans Text" w:eastAsia="Google Sans Text" w:hAnsi="Google Sans Text" w:cs="Google Sans Text"/>
-          <w:color w:val="1B1C1D"/>
-          <w:sz w:val="24"/>
-          <w:szCs w:val="24"/>
-        </w:rPr>
-        <w:t>pusha</w:t>
-      </w:r>
-      <w:proofErr w:type="spellEnd"/>
-      <w:r>
-        <w:rPr>
-          <w:rFonts w:ascii="Google Sans Text" w:eastAsia="Google Sans Text" w:hAnsi="Google Sans Text" w:cs="Google Sans Text"/>
-          <w:color w:val="1B1C1D"/>
-          <w:sz w:val="24"/>
-          <w:szCs w:val="24"/>
-        </w:rPr>
-        <w:t xml:space="preserve"> </w:t>
-      </w:r>
-      <w:proofErr w:type="spellStart"/>
-      <w:r>
-        <w:rPr>
-          <w:rFonts w:ascii="Google Sans Text" w:eastAsia="Google Sans Text" w:hAnsi="Google Sans Text" w:cs="Google Sans Text"/>
-          <w:color w:val="1B1C1D"/>
-          <w:sz w:val="24"/>
-          <w:szCs w:val="24"/>
-        </w:rPr>
-        <w:t>SubprogramName</w:t>
-      </w:r>
-      <w:proofErr w:type="spellEnd"/>
-      <w:r>
-        <w:rPr>
-          <w:rFonts w:ascii="Google Sans Text" w:eastAsia="Google Sans Text" w:hAnsi="Google Sans Text" w:cs="Google Sans Text"/>
-          <w:color w:val="1B1C1D"/>
-          <w:sz w:val="24"/>
-          <w:szCs w:val="24"/>
-        </w:rPr>
-        <w:t>).</w:t>
+        <w:lastRenderedPageBreak/>
+        <w:t>Pushes the target subprogram's address (pusha SubprogramName).</w:t>
       </w:r>
     </w:p>
     <w:p>
@@ -1938,25 +1290,7 @@
           <w:sz w:val="24"/>
           <w:szCs w:val="24"/>
         </w:rPr>
-        <w:t xml:space="preserve">After the subprogram returns, </w:t>
-      </w:r>
-      <w:r>
-        <w:rPr>
-          <w:rFonts w:ascii="Google Sans Text" w:eastAsia="Google Sans Text" w:hAnsi="Google Sans Text" w:cs="Google Sans Text"/>
-          <w:color w:val="1B1C1D"/>
-          <w:sz w:val="24"/>
-          <w:szCs w:val="24"/>
-        </w:rPr>
-        <w:t xml:space="preserve">it </w:t>
-      </w:r>
-      <w:r>
-        <w:rPr>
-          <w:rFonts w:ascii="Google Sans Text" w:eastAsia="Google Sans Text" w:hAnsi="Google Sans Text" w:cs="Google Sans Text"/>
-          <w:color w:val="1B1C1D"/>
-          <w:sz w:val="24"/>
-          <w:szCs w:val="24"/>
-        </w:rPr>
-        <w:t>cleans up the arguments from the stack (pop N).</w:t>
+        <w:t>After the subprogram returns, it cleans up the arguments from the stack (pop N).</w:t>
       </w:r>
     </w:p>
     <w:p>
@@ -2032,16 +1366,7 @@
           <w:sz w:val="24"/>
           <w:szCs w:val="24"/>
         </w:rPr>
-        <w:t>It allocates spa</w:t>
-      </w:r>
-      <w:r>
-        <w:rPr>
-          <w:rFonts w:ascii="Google Sans Text" w:eastAsia="Google Sans Text" w:hAnsi="Google Sans Text" w:cs="Google Sans Text"/>
-          <w:color w:val="1B1C1D"/>
-          <w:sz w:val="24"/>
-          <w:szCs w:val="24"/>
-        </w:rPr>
-        <w:t>ce for its local variables.</w:t>
+        <w:t>It allocates space for its local variables.</w:t>
       </w:r>
     </w:p>
     <w:p>
@@ -2066,67 +1391,7 @@
           <w:sz w:val="24"/>
           <w:szCs w:val="24"/>
         </w:rPr>
-        <w:t>When a RETURN statement is encountered in a function, the result is calculated and stored in the pre-allocated return value slot [</w:t>
-      </w:r>
-      <w:proofErr w:type="spellStart"/>
-      <w:r>
-        <w:rPr>
-          <w:rFonts w:ascii="Google Sans Text" w:eastAsia="Google Sans Text" w:hAnsi="Google Sans Text" w:cs="Google Sans Text"/>
-          <w:color w:val="1B1C1D"/>
-          <w:sz w:val="24"/>
-          <w:szCs w:val="24"/>
-        </w:rPr>
-        <w:t>fp</w:t>
-      </w:r>
-      <w:proofErr w:type="spellEnd"/>
-      <w:r>
-        <w:rPr>
-          <w:rFonts w:ascii="Google Sans Text" w:eastAsia="Google Sans Text" w:hAnsi="Google Sans Text" w:cs="Google Sans Text"/>
-          <w:color w:val="1B1C1D"/>
-          <w:sz w:val="24"/>
-          <w:szCs w:val="24"/>
-        </w:rPr>
-        <w:t xml:space="preserve"> - (</w:t>
-      </w:r>
-      <w:proofErr w:type="spellStart"/>
-      <w:r>
-        <w:rPr>
-          <w:rFonts w:ascii="Google Sans Text" w:eastAsia="Google Sans Text" w:hAnsi="Google Sans Text" w:cs="Google Sans Text"/>
-          <w:color w:val="1B1C1D"/>
-          <w:sz w:val="24"/>
-          <w:szCs w:val="24"/>
-        </w:rPr>
-        <w:t>num_params</w:t>
-      </w:r>
-      <w:proofErr w:type="spellEnd"/>
-      <w:r>
-        <w:rPr>
-          <w:rFonts w:ascii="Google Sans Text" w:eastAsia="Google Sans Text" w:hAnsi="Google Sans Text" w:cs="Google Sans Text"/>
-          <w:color w:val="1B1C1D"/>
-          <w:sz w:val="24"/>
-          <w:szCs w:val="24"/>
-        </w:rPr>
-        <w:t xml:space="preserve"> + 1)] using </w:t>
-      </w:r>
-      <w:proofErr w:type="spellStart"/>
-      <w:r>
-        <w:rPr>
-          <w:rFonts w:ascii="Google Sans Text" w:eastAsia="Google Sans Text" w:hAnsi="Google Sans Text" w:cs="Google Sans Text"/>
-          <w:color w:val="1B1C1D"/>
-          <w:sz w:val="24"/>
-          <w:szCs w:val="24"/>
-        </w:rPr>
-        <w:t>storel</w:t>
-      </w:r>
-      <w:proofErr w:type="spellEnd"/>
-      <w:r>
-        <w:rPr>
-          <w:rFonts w:ascii="Google Sans Text" w:eastAsia="Google Sans Text" w:hAnsi="Google Sans Text" w:cs="Google Sans Text"/>
-          <w:color w:val="1B1C1D"/>
-          <w:sz w:val="24"/>
-          <w:szCs w:val="24"/>
-        </w:rPr>
-        <w:t>.</w:t>
+        <w:t>When a RETURN statement is encountered in a function, the result is calculated and stored in the pre-allocated return value slot [fp - (num_params + 1)] using storel.</w:t>
       </w:r>
     </w:p>
     <w:p>
@@ -2233,107 +1498,16 @@
           <w:sz w:val="24"/>
           <w:szCs w:val="24"/>
         </w:rPr>
-        <w:t xml:space="preserve">write, </w:t>
-      </w:r>
-      <w:proofErr w:type="spellStart"/>
-      <w:r>
-        <w:rPr>
-          <w:rFonts w:ascii="Google Sans Text" w:eastAsia="Google Sans Text" w:hAnsi="Google Sans Text" w:cs="Google Sans Text"/>
-          <w:b/>
-          <w:color w:val="1B1C1D"/>
-          <w:sz w:val="24"/>
-          <w:szCs w:val="24"/>
-        </w:rPr>
-        <w:t>writeln</w:t>
-      </w:r>
-      <w:proofErr w:type="spellEnd"/>
-      <w:r>
-        <w:rPr>
-          <w:rFonts w:ascii="Google Sans Text" w:eastAsia="Google Sans Text" w:hAnsi="Google Sans Text" w:cs="Google Sans Text"/>
-          <w:b/>
-          <w:color w:val="1B1C1D"/>
-          <w:sz w:val="24"/>
-          <w:szCs w:val="24"/>
-        </w:rPr>
-        <w:t>:</w:t>
-      </w:r>
-      <w:r>
-        <w:rPr>
-          <w:rFonts w:ascii="Google Sans Text" w:eastAsia="Google Sans Text" w:hAnsi="Google Sans Text" w:cs="Google Sans Text"/>
-          <w:color w:val="1B1C1D"/>
-          <w:sz w:val="24"/>
-          <w:szCs w:val="24"/>
-        </w:rPr>
-        <w:t xml:space="preserve"> Arguments are evaluated one by one. Depending on the argume</w:t>
-      </w:r>
-      <w:r>
-        <w:rPr>
-          <w:rFonts w:ascii="Google Sans Text" w:eastAsia="Google Sans Text" w:hAnsi="Google Sans Text" w:cs="Google Sans Text"/>
-          <w:color w:val="1B1C1D"/>
-          <w:sz w:val="24"/>
-          <w:szCs w:val="24"/>
-        </w:rPr>
-        <w:t>nt's type, the appropriate VM instruction (</w:t>
-      </w:r>
-      <w:proofErr w:type="spellStart"/>
-      <w:r>
-        <w:rPr>
-          <w:rFonts w:ascii="Google Sans Text" w:eastAsia="Google Sans Text" w:hAnsi="Google Sans Text" w:cs="Google Sans Text"/>
-          <w:color w:val="1B1C1D"/>
-          <w:sz w:val="24"/>
-          <w:szCs w:val="24"/>
-        </w:rPr>
-        <w:t>writei</w:t>
-      </w:r>
-      <w:proofErr w:type="spellEnd"/>
-      <w:r>
-        <w:rPr>
-          <w:rFonts w:ascii="Google Sans Text" w:eastAsia="Google Sans Text" w:hAnsi="Google Sans Text" w:cs="Google Sans Text"/>
-          <w:color w:val="1B1C1D"/>
-          <w:sz w:val="24"/>
-          <w:szCs w:val="24"/>
-        </w:rPr>
-        <w:t xml:space="preserve">, </w:t>
-      </w:r>
-      <w:proofErr w:type="spellStart"/>
-      <w:r>
-        <w:rPr>
-          <w:rFonts w:ascii="Google Sans Text" w:eastAsia="Google Sans Text" w:hAnsi="Google Sans Text" w:cs="Google Sans Text"/>
-          <w:color w:val="1B1C1D"/>
-          <w:sz w:val="24"/>
-          <w:szCs w:val="24"/>
-        </w:rPr>
-        <w:t>writef</w:t>
-      </w:r>
-      <w:proofErr w:type="spellEnd"/>
-      <w:r>
-        <w:rPr>
-          <w:rFonts w:ascii="Google Sans Text" w:eastAsia="Google Sans Text" w:hAnsi="Google Sans Text" w:cs="Google Sans Text"/>
-          <w:color w:val="1B1C1D"/>
-          <w:sz w:val="24"/>
-          <w:szCs w:val="24"/>
-        </w:rPr>
-        <w:t xml:space="preserve">, writes) is emitted. </w:t>
-      </w:r>
-      <w:proofErr w:type="spellStart"/>
-      <w:r>
-        <w:rPr>
-          <w:rFonts w:ascii="Google Sans Text" w:eastAsia="Google Sans Text" w:hAnsi="Google Sans Text" w:cs="Google Sans Text"/>
-          <w:color w:val="1B1C1D"/>
-          <w:sz w:val="24"/>
-          <w:szCs w:val="24"/>
-        </w:rPr>
-        <w:t>writeln</w:t>
-      </w:r>
-      <w:proofErr w:type="spellEnd"/>
-      <w:r>
-        <w:rPr>
-          <w:rFonts w:ascii="Google Sans Text" w:eastAsia="Google Sans Text" w:hAnsi="Google Sans Text" w:cs="Google Sans Text"/>
-          <w:color w:val="1B1C1D"/>
-          <w:sz w:val="24"/>
-          <w:szCs w:val="24"/>
-        </w:rPr>
-        <w:t xml:space="preserve"> additionally prints a newline character.</w:t>
+        <w:t>write, writeln:</w:t>
+      </w:r>
+      <w:r>
+        <w:rPr>
+          <w:rFonts w:ascii="Google Sans Text" w:eastAsia="Google Sans Text" w:hAnsi="Google Sans Text" w:cs="Google Sans Text"/>
+          <w:color w:val="1B1C1D"/>
+          <w:sz w:val="24"/>
+          <w:szCs w:val="24"/>
+        </w:rPr>
+        <w:t xml:space="preserve"> Arguments are evaluated one by one. Depending on the argument's type, the appropriate VM instruction (writei, writef, writes) is emitted. writeln additionally prints a newline character.</w:t>
       </w:r>
     </w:p>
     <w:p>
@@ -2359,118 +1533,16 @@
           <w:sz w:val="24"/>
           <w:szCs w:val="24"/>
         </w:rPr>
-        <w:t xml:space="preserve">read, </w:t>
-      </w:r>
-      <w:proofErr w:type="spellStart"/>
-      <w:r>
-        <w:rPr>
-          <w:rFonts w:ascii="Google Sans Text" w:eastAsia="Google Sans Text" w:hAnsi="Google Sans Text" w:cs="Google Sans Text"/>
-          <w:b/>
-          <w:color w:val="1B1C1D"/>
-          <w:sz w:val="24"/>
-          <w:szCs w:val="24"/>
-        </w:rPr>
-        <w:t>readln</w:t>
-      </w:r>
-      <w:proofErr w:type="spellEnd"/>
-      <w:r>
-        <w:rPr>
-          <w:rFonts w:ascii="Google Sans Text" w:eastAsia="Google Sans Text" w:hAnsi="Google Sans Text" w:cs="Google Sans Text"/>
-          <w:b/>
-          <w:color w:val="1B1C1D"/>
-          <w:sz w:val="24"/>
-          <w:szCs w:val="24"/>
-        </w:rPr>
-        <w:t>:</w:t>
-      </w:r>
-      <w:r>
-        <w:rPr>
-          <w:rFonts w:ascii="Google Sans Text" w:eastAsia="Google Sans Text" w:hAnsi="Google Sans Text" w:cs="Google Sans Text"/>
-          <w:color w:val="1B1C1D"/>
-          <w:sz w:val="24"/>
-          <w:szCs w:val="24"/>
-        </w:rPr>
-        <w:t xml:space="preserve"> For each variable argument, the generator emits read (to get a string from the user) followed by </w:t>
-      </w:r>
-      <w:proofErr w:type="spellStart"/>
-      <w:r>
-        <w:rPr>
-          <w:rFonts w:ascii="Google Sans Text" w:eastAsia="Google Sans Text" w:hAnsi="Google Sans Text" w:cs="Google Sans Text"/>
-          <w:color w:val="1B1C1D"/>
-          <w:sz w:val="24"/>
-          <w:szCs w:val="24"/>
-        </w:rPr>
-        <w:t>atoi</w:t>
-      </w:r>
-      <w:proofErr w:type="spellEnd"/>
-      <w:r>
-        <w:rPr>
-          <w:rFonts w:ascii="Google Sans Text" w:eastAsia="Google Sans Text" w:hAnsi="Google Sans Text" w:cs="Google Sans Text"/>
-          <w:color w:val="1B1C1D"/>
-          <w:sz w:val="24"/>
-          <w:szCs w:val="24"/>
-        </w:rPr>
-        <w:t xml:space="preserve"> or </w:t>
-      </w:r>
-      <w:proofErr w:type="spellStart"/>
-      <w:r>
-        <w:rPr>
-          <w:rFonts w:ascii="Google Sans Text" w:eastAsia="Google Sans Text" w:hAnsi="Google Sans Text" w:cs="Google Sans Text"/>
-          <w:color w:val="1B1C1D"/>
-          <w:sz w:val="24"/>
-          <w:szCs w:val="24"/>
-        </w:rPr>
-        <w:t>atof</w:t>
-      </w:r>
-      <w:proofErr w:type="spellEnd"/>
-      <w:r>
-        <w:rPr>
-          <w:rFonts w:ascii="Google Sans Text" w:eastAsia="Google Sans Text" w:hAnsi="Google Sans Text" w:cs="Google Sans Text"/>
-          <w:color w:val="1B1C1D"/>
-          <w:sz w:val="24"/>
-          <w:szCs w:val="24"/>
-        </w:rPr>
-        <w:t xml:space="preserve"> to convert it to the variable's type. The final result is stored using </w:t>
-      </w:r>
-      <w:proofErr w:type="spellStart"/>
-      <w:r>
-        <w:rPr>
-          <w:rFonts w:ascii="Google Sans Text" w:eastAsia="Google Sans Text" w:hAnsi="Google Sans Text" w:cs="Google Sans Text"/>
-          <w:color w:val="1B1C1D"/>
-          <w:sz w:val="24"/>
-          <w:szCs w:val="24"/>
-        </w:rPr>
-        <w:t>storeg</w:t>
-      </w:r>
-      <w:proofErr w:type="spellEnd"/>
-      <w:r>
-        <w:rPr>
-          <w:rFonts w:ascii="Google Sans Text" w:eastAsia="Google Sans Text" w:hAnsi="Google Sans Text" w:cs="Google Sans Text"/>
-          <w:color w:val="1B1C1D"/>
-          <w:sz w:val="24"/>
-          <w:szCs w:val="24"/>
-        </w:rPr>
-        <w:t xml:space="preserve"> or </w:t>
-      </w:r>
-      <w:proofErr w:type="spellStart"/>
-      <w:r>
-        <w:rPr>
-          <w:rFonts w:ascii="Google Sans Text" w:eastAsia="Google Sans Text" w:hAnsi="Google Sans Text" w:cs="Google Sans Text"/>
-          <w:color w:val="1B1C1D"/>
-          <w:sz w:val="24"/>
-          <w:szCs w:val="24"/>
-        </w:rPr>
-        <w:t>storel</w:t>
-      </w:r>
-      <w:proofErr w:type="spellEnd"/>
-      <w:r>
-        <w:rPr>
-          <w:rFonts w:ascii="Google Sans Text" w:eastAsia="Google Sans Text" w:hAnsi="Google Sans Text" w:cs="Google Sans Text"/>
-          <w:color w:val="1B1C1D"/>
-          <w:sz w:val="24"/>
-          <w:szCs w:val="24"/>
-        </w:rPr>
-        <w:t>.</w:t>
+        <w:t>read, readln:</w:t>
+      </w:r>
+      <w:r>
+        <w:rPr>
+          <w:rFonts w:ascii="Google Sans Text" w:eastAsia="Google Sans Text" w:hAnsi="Google Sans Text" w:cs="Google Sans Text"/>
+          <w:color w:val="1B1C1D"/>
+          <w:sz w:val="24"/>
+          <w:szCs w:val="24"/>
+        </w:rPr>
+        <w:t xml:space="preserve"> For each variable argument, the generator emits read (to get a string from the user) followed by atoi or atof to convert it to the variable's type. The final result is stored using storeg or storel.</w:t>
       </w:r>
     </w:p>
     <w:p>
@@ -2518,36 +1590,7 @@
           <w:sz w:val="24"/>
           <w:szCs w:val="24"/>
         </w:rPr>
-        <w:t xml:space="preserve">The </w:t>
-      </w:r>
-      <w:proofErr w:type="spellStart"/>
-      <w:r>
-        <w:rPr>
-          <w:rFonts w:ascii="Google Sans Text" w:eastAsia="Google Sans Text" w:hAnsi="Google Sans Text" w:cs="Google Sans Text"/>
-          <w:color w:val="1B1C1D"/>
-          <w:sz w:val="24"/>
-          <w:szCs w:val="24"/>
-        </w:rPr>
-        <w:t>MiniPascal</w:t>
-      </w:r>
-      <w:proofErr w:type="spellEnd"/>
-      <w:r>
-        <w:rPr>
-          <w:rFonts w:ascii="Google Sans Text" w:eastAsia="Google Sans Text" w:hAnsi="Google Sans Text" w:cs="Google Sans Text"/>
-          <w:color w:val="1B1C1D"/>
-          <w:sz w:val="24"/>
-          <w:szCs w:val="24"/>
-        </w:rPr>
-        <w:t xml:space="preserve"> compiler project </w:t>
-      </w:r>
-      <w:r>
-        <w:rPr>
-          <w:rFonts w:ascii="Google Sans Text" w:eastAsia="Google Sans Text" w:hAnsi="Google Sans Text" w:cs="Google Sans Text"/>
-          <w:color w:val="1B1C1D"/>
-          <w:sz w:val="24"/>
-          <w:szCs w:val="24"/>
-        </w:rPr>
-        <w:t xml:space="preserve">is now </w:t>
+        <w:t xml:space="preserve">The MiniPascal compiler project is now </w:t>
       </w:r>
       <w:r>
         <w:rPr>
@@ -2601,27 +1644,7 @@
           <w:sz w:val="24"/>
           <w:szCs w:val="24"/>
         </w:rPr>
-        <w:t xml:space="preserve"> All features defined in the </w:t>
-      </w:r>
-      <w:proofErr w:type="spellStart"/>
-      <w:r>
-        <w:rPr>
-          <w:rFonts w:ascii="Google Sans Text" w:eastAsia="Google Sans Text" w:hAnsi="Google Sans Text" w:cs="Google Sans Text"/>
-          <w:color w:val="1B1C1D"/>
-          <w:sz w:val="24"/>
-          <w:szCs w:val="24"/>
-        </w:rPr>
-        <w:t>MiniPascal</w:t>
-      </w:r>
-      <w:proofErr w:type="spellEnd"/>
-      <w:r>
-        <w:rPr>
-          <w:rFonts w:ascii="Google Sans Text" w:eastAsia="Google Sans Text" w:hAnsi="Google Sans Text" w:cs="Google Sans Text"/>
-          <w:color w:val="1B1C1D"/>
-          <w:sz w:val="24"/>
-          <w:szCs w:val="24"/>
-        </w:rPr>
-        <w:t xml:space="preserve"> specification—including global/local variables, all data types, arrays, IF and WHILE statements, and full subprogram support with recursion—are parsed, semantically analyzed, and compiled into executable code.</w:t>
+        <w:t xml:space="preserve"> All features defined in the MiniPascal specification—including global/local variables, all data types, arrays, IF and WHILE statements, and full subprogram support with recursion—are parsed, semantically analyzed, and compiled into executable code.</w:t>
       </w:r>
     </w:p>
     <w:p>
@@ -2647,36 +1670,16 @@
           <w:sz w:val="24"/>
           <w:szCs w:val="24"/>
         </w:rPr>
-        <w:t>Verifi</w:t>
-      </w:r>
-      <w:r>
-        <w:rPr>
-          <w:rFonts w:ascii="Google Sans Text" w:eastAsia="Google Sans Text" w:hAnsi="Google Sans Text" w:cs="Google Sans Text"/>
-          <w:b/>
-          <w:color w:val="1B1C1D"/>
-          <w:sz w:val="24"/>
-          <w:szCs w:val="24"/>
-        </w:rPr>
-        <w:t>ed Correctness:</w:t>
-      </w:r>
-      <w:r>
-        <w:rPr>
-          <w:rFonts w:ascii="Google Sans Text" w:eastAsia="Google Sans Text" w:hAnsi="Google Sans Text" w:cs="Google Sans Text"/>
-          <w:color w:val="1B1C1D"/>
-          <w:sz w:val="24"/>
-          <w:szCs w:val="24"/>
-        </w:rPr>
-        <w:t xml:space="preserve"> A comprehensive test suite of over 30 focused tests has been used to validate the compiler's output and ensure its correctness across a </w:t>
-      </w:r>
-      <w:r>
-        <w:rPr>
-          <w:rFonts w:ascii="Google Sans Text" w:eastAsia="Google Sans Text" w:hAnsi="Google Sans Text" w:cs="Google Sans Text"/>
-          <w:color w:val="1B1C1D"/>
-          <w:sz w:val="24"/>
-          <w:szCs w:val="24"/>
-        </w:rPr>
-        <w:lastRenderedPageBreak/>
-        <w:t>wide range of features and edge cases.</w:t>
+        <w:t>Verified Correctness:</w:t>
+      </w:r>
+      <w:r>
+        <w:rPr>
+          <w:rFonts w:ascii="Google Sans Text" w:eastAsia="Google Sans Text" w:hAnsi="Google Sans Text" w:cs="Google Sans Text"/>
+          <w:color w:val="1B1C1D"/>
+          <w:sz w:val="24"/>
+          <w:szCs w:val="24"/>
+        </w:rPr>
+        <w:t xml:space="preserve"> A comprehensive test suite of over 30 focused tests has been used to validate the compiler's output and ensure its correctness across a wide range of features and edge cases.</w:t>
       </w:r>
     </w:p>
     <w:p>
@@ -2711,27 +1714,7 @@
           <w:sz w:val="24"/>
           <w:szCs w:val="24"/>
         </w:rPr>
-        <w:t xml:space="preserve"> The primary goal has been achieved: the compiler produces .</w:t>
-      </w:r>
-      <w:proofErr w:type="spellStart"/>
-      <w:r>
-        <w:rPr>
-          <w:rFonts w:ascii="Google Sans Text" w:eastAsia="Google Sans Text" w:hAnsi="Google Sans Text" w:cs="Google Sans Text"/>
-          <w:color w:val="1B1C1D"/>
-          <w:sz w:val="24"/>
-          <w:szCs w:val="24"/>
-        </w:rPr>
-        <w:t>vm</w:t>
-      </w:r>
-      <w:proofErr w:type="spellEnd"/>
-      <w:r>
-        <w:rPr>
-          <w:rFonts w:ascii="Google Sans Text" w:eastAsia="Google Sans Text" w:hAnsi="Google Sans Text" w:cs="Google Sans Text"/>
-          <w:color w:val="1B1C1D"/>
-          <w:sz w:val="24"/>
-          <w:szCs w:val="24"/>
-        </w:rPr>
-        <w:t xml:space="preserve"> assembly files that run correctly on the target virtual machine.</w:t>
+        <w:t xml:space="preserve"> The primary goal has been achieved: the compiler produces .vm assembly files that run correctly on the target virtual machine.</w:t>
       </w:r>
     </w:p>
     <w:p>
@@ -2804,16 +1787,7 @@
           <w:sz w:val="24"/>
           <w:szCs w:val="24"/>
         </w:rPr>
-        <w:t xml:space="preserve"> declared inside a procedure</w:t>
-      </w:r>
-      <w:r>
-        <w:rPr>
-          <w:rFonts w:ascii="Google Sans Text" w:eastAsia="Google Sans Text" w:hAnsi="Google Sans Text" w:cs="Google Sans Text"/>
-          <w:color w:val="1B1C1D"/>
-          <w:sz w:val="24"/>
-          <w:szCs w:val="24"/>
-        </w:rPr>
-        <w:t xml:space="preserve"> or function. All other features, including global arrays and local simple variables, are working correctly.</w:t>
+        <w:t xml:space="preserve"> declared inside a procedure or function. All other features, including global arrays and local simple variables, are working correctly.</w:t>
       </w:r>
     </w:p>
     <w:p>
@@ -2861,27 +1835,8 @@
           <w:sz w:val="24"/>
           <w:szCs w:val="24"/>
         </w:rPr>
-        <w:t xml:space="preserve">The following </w:t>
-      </w:r>
-      <w:proofErr w:type="spellStart"/>
-      <w:r>
-        <w:rPr>
-          <w:rFonts w:ascii="Google Sans Text" w:eastAsia="Google Sans Text" w:hAnsi="Google Sans Text" w:cs="Google Sans Text"/>
-          <w:color w:val="1B1C1D"/>
-          <w:sz w:val="24"/>
-          <w:szCs w:val="24"/>
-        </w:rPr>
-        <w:t>MiniPascal</w:t>
-      </w:r>
-      <w:proofErr w:type="spellEnd"/>
-      <w:r>
-        <w:rPr>
-          <w:rFonts w:ascii="Google Sans Text" w:eastAsia="Google Sans Text" w:hAnsi="Google Sans Text" w:cs="Google Sans Text"/>
-          <w:color w:val="1B1C1D"/>
-          <w:sz w:val="24"/>
-          <w:szCs w:val="24"/>
-        </w:rPr>
-        <w:t xml:space="preserve"> code demonstrates a combination of features including function calls, local variables, and I/O.</w:t>
+        <w:lastRenderedPageBreak/>
+        <w:t>The following MiniPascal code demonstrates a combination of features including function calls, local variables, and I/O.</w:t>
       </w:r>
     </w:p>
     <w:p>
@@ -2910,9 +1865,8 @@
           <w:sz w:val="24"/>
           <w:szCs w:val="24"/>
         </w:rPr>
-        <w:t>Source Code (</w:t>
-      </w:r>
-      <w:proofErr w:type="spellStart"/>
+        <w:t>Source Code (Test</w:t>
+      </w:r>
       <w:r>
         <w:rPr>
           <w:rFonts w:ascii="Google Sans Text" w:eastAsia="Google Sans Text" w:hAnsi="Google Sans Text" w:cs="Google Sans Text"/>
@@ -2921,6 +1875,36 @@
           <w:sz w:val="24"/>
           <w:szCs w:val="24"/>
         </w:rPr>
+        <w:t>00</w:t>
+      </w:r>
+      <w:r>
+        <w:rPr>
+          <w:rFonts w:ascii="Google Sans Text" w:eastAsia="Google Sans Text" w:hAnsi="Google Sans Text" w:cs="Google Sans Text"/>
+          <w:b/>
+          <w:color w:val="1B1C1D"/>
+          <w:sz w:val="24"/>
+          <w:szCs w:val="24"/>
+        </w:rPr>
+        <w:t>.pas</w:t>
+      </w:r>
+      <w:r>
+        <w:rPr>
+          <w:rFonts w:ascii="Google Sans Text" w:eastAsia="Google Sans Text" w:hAnsi="Google Sans Text" w:cs="Google Sans Text"/>
+          <w:b/>
+          <w:color w:val="1B1C1D"/>
+          <w:sz w:val="24"/>
+          <w:szCs w:val="24"/>
+        </w:rPr>
+        <w:t xml:space="preserve"> can be found in Tests/</w:t>
+      </w:r>
+      <w:r>
+        <w:rPr>
+          <w:rFonts w:ascii="Google Sans Text" w:eastAsia="Google Sans Text" w:hAnsi="Google Sans Text" w:cs="Google Sans Text"/>
+          <w:b/>
+          <w:color w:val="1B1C1D"/>
+          <w:sz w:val="24"/>
+          <w:szCs w:val="24"/>
+        </w:rPr>
         <w:t>T</w:t>
       </w:r>
       <w:r>
@@ -2931,9 +1915,8 @@
           <w:sz w:val="24"/>
           <w:szCs w:val="24"/>
         </w:rPr>
-        <w:t>est.pas</w:t>
-      </w:r>
-      <w:proofErr w:type="spellEnd"/>
+        <w:t>est</w:t>
+      </w:r>
       <w:r>
         <w:rPr>
           <w:rFonts w:ascii="Google Sans Text" w:eastAsia="Google Sans Text" w:hAnsi="Google Sans Text" w:cs="Google Sans Text"/>
@@ -2942,9 +1925,8 @@
           <w:sz w:val="24"/>
           <w:szCs w:val="24"/>
         </w:rPr>
-        <w:t xml:space="preserve"> can be found in Tests/</w:t>
-      </w:r>
-      <w:proofErr w:type="spellStart"/>
+        <w:t>00</w:t>
+      </w:r>
       <w:r>
         <w:rPr>
           <w:rFonts w:ascii="Google Sans Text" w:eastAsia="Google Sans Text" w:hAnsi="Google Sans Text" w:cs="Google Sans Text"/>
@@ -2953,19 +1935,8 @@
           <w:sz w:val="24"/>
           <w:szCs w:val="24"/>
         </w:rPr>
-        <w:t>T</w:t>
-      </w:r>
-      <w:r>
-        <w:rPr>
-          <w:rFonts w:ascii="Google Sans Text" w:eastAsia="Google Sans Text" w:hAnsi="Google Sans Text" w:cs="Google Sans Text"/>
-          <w:b/>
-          <w:color w:val="1B1C1D"/>
-          <w:sz w:val="24"/>
-          <w:szCs w:val="24"/>
-        </w:rPr>
-        <w:t>est.pas</w:t>
-      </w:r>
-      <w:proofErr w:type="spellEnd"/>
+        <w:t>.pas</w:t>
+      </w:r>
       <w:r>
         <w:rPr>
           <w:rFonts w:ascii="Google Sans Text" w:eastAsia="Google Sans Text" w:hAnsi="Google Sans Text" w:cs="Google Sans Text"/>
@@ -3041,25 +2012,7 @@
           <w:szCs w:val="24"/>
         </w:rPr>
         <w:br/>
-        <w:t xml:space="preserve">FUNCTION </w:t>
-      </w:r>
-      <w:r>
-        <w:rPr>
-          <w:rFonts w:ascii="Google Sans Text" w:eastAsia="Google Sans Text" w:hAnsi="Google Sans Text" w:cs="Google Sans Text"/>
-          <w:color w:val="1B1C1D"/>
-          <w:sz w:val="24"/>
-          <w:szCs w:val="24"/>
-        </w:rPr>
-        <w:t>addition</w:t>
-      </w:r>
-      <w:r>
-        <w:rPr>
-          <w:rFonts w:ascii="Google Sans Text" w:eastAsia="Google Sans Text" w:hAnsi="Google Sans Text" w:cs="Google Sans Text"/>
-          <w:color w:val="1B1C1D"/>
-          <w:sz w:val="24"/>
-          <w:szCs w:val="24"/>
-        </w:rPr>
-        <w:t>(a: INTEGER; b: INTEGER): INTEGER;</w:t>
+        <w:t>FUNCTION addition(a: INTEGER; b: INTEGER): INTEGER;</w:t>
       </w:r>
       <w:r>
         <w:rPr>
@@ -3079,16 +2032,7 @@
           <w:szCs w:val="24"/>
         </w:rPr>
         <w:br/>
-        <w:t xml:space="preserve">    resu</w:t>
-      </w:r>
-      <w:r>
-        <w:rPr>
-          <w:rFonts w:ascii="Google Sans Text" w:eastAsia="Google Sans Text" w:hAnsi="Google Sans Text" w:cs="Google Sans Text"/>
-          <w:color w:val="1B1C1D"/>
-          <w:sz w:val="24"/>
-          <w:szCs w:val="24"/>
-        </w:rPr>
-        <w:t>lt: INTEGER;</w:t>
+        <w:t xml:space="preserve">    result: INTEGER;</w:t>
       </w:r>
       <w:r>
         <w:rPr>
@@ -3177,25 +2121,7 @@
           <w:szCs w:val="24"/>
         </w:rPr>
         <w:br/>
-        <w:t xml:space="preserve">  z := </w:t>
-      </w:r>
-      <w:r>
-        <w:rPr>
-          <w:rFonts w:ascii="Google Sans Text" w:eastAsia="Google Sans Text" w:hAnsi="Google Sans Text" w:cs="Google Sans Text"/>
-          <w:color w:val="1B1C1D"/>
-          <w:sz w:val="24"/>
-          <w:szCs w:val="24"/>
-        </w:rPr>
-        <w:t>addition</w:t>
-      </w:r>
-      <w:r>
-        <w:rPr>
-          <w:rFonts w:ascii="Google Sans Text" w:eastAsia="Google Sans Text" w:hAnsi="Google Sans Text" w:cs="Google Sans Text"/>
-          <w:color w:val="1B1C1D"/>
-          <w:sz w:val="24"/>
-          <w:szCs w:val="24"/>
-        </w:rPr>
-        <w:t>(x, y);</w:t>
+        <w:t xml:space="preserve">  z := addition(x, y);</w:t>
       </w:r>
       <w:r>
         <w:rPr>
@@ -3215,27 +2141,7 @@
           <w:szCs w:val="24"/>
         </w:rPr>
         <w:br/>
-        <w:t xml:space="preserve">  </w:t>
-      </w:r>
-      <w:proofErr w:type="spellStart"/>
-      <w:r>
-        <w:rPr>
-          <w:rFonts w:ascii="Google Sans Text" w:eastAsia="Google Sans Text" w:hAnsi="Google Sans Text" w:cs="Google Sans Text"/>
-          <w:color w:val="1B1C1D"/>
-          <w:sz w:val="24"/>
-          <w:szCs w:val="24"/>
-        </w:rPr>
-        <w:t>writeln</w:t>
-      </w:r>
-      <w:proofErr w:type="spellEnd"/>
-      <w:r>
-        <w:rPr>
-          <w:rFonts w:ascii="Google Sans Text" w:eastAsia="Google Sans Text" w:hAnsi="Google Sans Text" w:cs="Google Sans Text"/>
-          <w:color w:val="1B1C1D"/>
-          <w:sz w:val="24"/>
-          <w:szCs w:val="24"/>
-        </w:rPr>
-        <w:t>;</w:t>
+        <w:t xml:space="preserve">  writeln;</w:t>
       </w:r>
       <w:r>
         <w:rPr>
@@ -3320,28 +2226,8 @@
           <w:szCs w:val="24"/>
         </w:rPr>
         <w:br/>
-      </w:r>
-      <w:r>
-        <w:rPr>
-          <w:rFonts w:ascii="Google Sans Text" w:eastAsia="Google Sans Text" w:hAnsi="Google Sans Text" w:cs="Google Sans Text"/>
-          <w:color w:val="1B1C1D"/>
-          <w:sz w:val="24"/>
-          <w:szCs w:val="24"/>
-        </w:rPr>
-        <w:lastRenderedPageBreak/>
-        <w:t xml:space="preserve">    jump </w:t>
-      </w:r>
-      <w:proofErr w:type="spellStart"/>
-      <w:r>
-        <w:rPr>
-          <w:rFonts w:ascii="Google Sans Text" w:eastAsia="Google Sans Text" w:hAnsi="Google Sans Text" w:cs="Google Sans Text"/>
-          <w:color w:val="1B1C1D"/>
-          <w:sz w:val="24"/>
-          <w:szCs w:val="24"/>
-        </w:rPr>
-        <w:t>main_entry</w:t>
-      </w:r>
-      <w:proofErr w:type="spellEnd"/>
+        <w:t xml:space="preserve">    jump main_entry</w:t>
+      </w:r>
       <w:r>
         <w:rPr>
           <w:rFonts w:ascii="Google Sans Text" w:eastAsia="Google Sans Text" w:hAnsi="Google Sans Text" w:cs="Google Sans Text"/>
@@ -3350,37 +2236,8 @@
           <w:szCs w:val="24"/>
         </w:rPr>
         <w:br/>
-        <w:t xml:space="preserve">    jump </w:t>
-      </w:r>
-      <w:proofErr w:type="spellStart"/>
-      <w:r>
-        <w:rPr>
-          <w:rFonts w:ascii="Google Sans Text" w:eastAsia="Google Sans Text" w:hAnsi="Google Sans Text" w:cs="Google Sans Text"/>
-          <w:color w:val="1B1C1D"/>
-          <w:sz w:val="24"/>
-          <w:szCs w:val="24"/>
-        </w:rPr>
-        <w:t>ad</w:t>
-      </w:r>
-      <w:r>
-        <w:rPr>
-          <w:rFonts w:ascii="Google Sans Text" w:eastAsia="Google Sans Text" w:hAnsi="Google Sans Text" w:cs="Google Sans Text"/>
-          <w:color w:val="1B1C1D"/>
-          <w:sz w:val="24"/>
-          <w:szCs w:val="24"/>
-        </w:rPr>
-        <w:t>dition</w:t>
-      </w:r>
-      <w:r>
-        <w:rPr>
-          <w:rFonts w:ascii="Google Sans Text" w:eastAsia="Google Sans Text" w:hAnsi="Google Sans Text" w:cs="Google Sans Text"/>
-          <w:color w:val="1B1C1D"/>
-          <w:sz w:val="24"/>
-          <w:szCs w:val="24"/>
-        </w:rPr>
-        <w:t>_end</w:t>
-      </w:r>
-      <w:proofErr w:type="spellEnd"/>
+        <w:t xml:space="preserve">    jump addition_end</w:t>
+      </w:r>
       <w:r>
         <w:rPr>
           <w:rFonts w:ascii="Google Sans Text" w:eastAsia="Google Sans Text" w:hAnsi="Google Sans Text" w:cs="Google Sans Text"/>
@@ -3389,24 +2246,7 @@
           <w:szCs w:val="24"/>
         </w:rPr>
         <w:br/>
-      </w:r>
-      <w:r>
-        <w:rPr>
-          <w:rFonts w:ascii="Google Sans Text" w:eastAsia="Google Sans Text" w:hAnsi="Google Sans Text" w:cs="Google Sans Text"/>
-          <w:color w:val="1B1C1D"/>
-          <w:sz w:val="24"/>
-          <w:szCs w:val="24"/>
-        </w:rPr>
-        <w:t>addition</w:t>
-      </w:r>
-      <w:r>
-        <w:rPr>
-          <w:rFonts w:ascii="Google Sans Text" w:eastAsia="Google Sans Text" w:hAnsi="Google Sans Text" w:cs="Google Sans Text"/>
-          <w:color w:val="1B1C1D"/>
-          <w:sz w:val="24"/>
-          <w:szCs w:val="24"/>
-        </w:rPr>
-        <w:t>:</w:t>
+        <w:t>addition:</w:t>
       </w:r>
       <w:r>
         <w:rPr>
@@ -3416,27 +2256,7 @@
           <w:szCs w:val="24"/>
         </w:rPr>
         <w:br/>
-        <w:t xml:space="preserve">    </w:t>
-      </w:r>
-      <w:proofErr w:type="spellStart"/>
-      <w:r>
-        <w:rPr>
-          <w:rFonts w:ascii="Google Sans Text" w:eastAsia="Google Sans Text" w:hAnsi="Google Sans Text" w:cs="Google Sans Text"/>
-          <w:color w:val="1B1C1D"/>
-          <w:sz w:val="24"/>
-          <w:szCs w:val="24"/>
-        </w:rPr>
-        <w:t>pushn</w:t>
-      </w:r>
-      <w:proofErr w:type="spellEnd"/>
-      <w:r>
-        <w:rPr>
-          <w:rFonts w:ascii="Google Sans Text" w:eastAsia="Google Sans Text" w:hAnsi="Google Sans Text" w:cs="Google Sans Text"/>
-          <w:color w:val="1B1C1D"/>
-          <w:sz w:val="24"/>
-          <w:szCs w:val="24"/>
-        </w:rPr>
-        <w:t xml:space="preserve"> 1</w:t>
+        <w:t xml:space="preserve">    pushn 1</w:t>
       </w:r>
       <w:r>
         <w:rPr>
@@ -3446,27 +2266,7 @@
           <w:szCs w:val="24"/>
         </w:rPr>
         <w:br/>
-        <w:t xml:space="preserve">    </w:t>
-      </w:r>
-      <w:proofErr w:type="spellStart"/>
-      <w:r>
-        <w:rPr>
-          <w:rFonts w:ascii="Google Sans Text" w:eastAsia="Google Sans Text" w:hAnsi="Google Sans Text" w:cs="Google Sans Text"/>
-          <w:color w:val="1B1C1D"/>
-          <w:sz w:val="24"/>
-          <w:szCs w:val="24"/>
-        </w:rPr>
-        <w:t>pushl</w:t>
-      </w:r>
-      <w:proofErr w:type="spellEnd"/>
-      <w:r>
-        <w:rPr>
-          <w:rFonts w:ascii="Google Sans Text" w:eastAsia="Google Sans Text" w:hAnsi="Google Sans Text" w:cs="Google Sans Text"/>
-          <w:color w:val="1B1C1D"/>
-          <w:sz w:val="24"/>
-          <w:szCs w:val="24"/>
-        </w:rPr>
-        <w:t xml:space="preserve"> -1</w:t>
+        <w:t xml:space="preserve">    pushl -1</w:t>
       </w:r>
       <w:r>
         <w:rPr>
@@ -3476,27 +2276,7 @@
           <w:szCs w:val="24"/>
         </w:rPr>
         <w:br/>
-        <w:t xml:space="preserve">    </w:t>
-      </w:r>
-      <w:proofErr w:type="spellStart"/>
-      <w:r>
-        <w:rPr>
-          <w:rFonts w:ascii="Google Sans Text" w:eastAsia="Google Sans Text" w:hAnsi="Google Sans Text" w:cs="Google Sans Text"/>
-          <w:color w:val="1B1C1D"/>
-          <w:sz w:val="24"/>
-          <w:szCs w:val="24"/>
-        </w:rPr>
-        <w:t>pushl</w:t>
-      </w:r>
-      <w:proofErr w:type="spellEnd"/>
-      <w:r>
-        <w:rPr>
-          <w:rFonts w:ascii="Google Sans Text" w:eastAsia="Google Sans Text" w:hAnsi="Google Sans Text" w:cs="Google Sans Text"/>
-          <w:color w:val="1B1C1D"/>
-          <w:sz w:val="24"/>
-          <w:szCs w:val="24"/>
-        </w:rPr>
-        <w:t xml:space="preserve"> -2</w:t>
+        <w:t xml:space="preserve">    pushl -2</w:t>
       </w:r>
       <w:r>
         <w:rPr>
@@ -3516,27 +2296,7 @@
           <w:szCs w:val="24"/>
         </w:rPr>
         <w:br/>
-        <w:t xml:space="preserve">    </w:t>
-      </w:r>
-      <w:proofErr w:type="spellStart"/>
-      <w:r>
-        <w:rPr>
-          <w:rFonts w:ascii="Google Sans Text" w:eastAsia="Google Sans Text" w:hAnsi="Google Sans Text" w:cs="Google Sans Text"/>
-          <w:color w:val="1B1C1D"/>
-          <w:sz w:val="24"/>
-          <w:szCs w:val="24"/>
-        </w:rPr>
-        <w:t>storel</w:t>
-      </w:r>
-      <w:proofErr w:type="spellEnd"/>
-      <w:r>
-        <w:rPr>
-          <w:rFonts w:ascii="Google Sans Text" w:eastAsia="Google Sans Text" w:hAnsi="Google Sans Text" w:cs="Google Sans Text"/>
-          <w:color w:val="1B1C1D"/>
-          <w:sz w:val="24"/>
-          <w:szCs w:val="24"/>
-        </w:rPr>
-        <w:t xml:space="preserve"> 0</w:t>
+        <w:t xml:space="preserve">    storel 0</w:t>
       </w:r>
       <w:r>
         <w:rPr>
@@ -3546,27 +2306,7 @@
           <w:szCs w:val="24"/>
         </w:rPr>
         <w:br/>
-        <w:t xml:space="preserve">    </w:t>
-      </w:r>
-      <w:proofErr w:type="spellStart"/>
-      <w:r>
-        <w:rPr>
-          <w:rFonts w:ascii="Google Sans Text" w:eastAsia="Google Sans Text" w:hAnsi="Google Sans Text" w:cs="Google Sans Text"/>
-          <w:color w:val="1B1C1D"/>
-          <w:sz w:val="24"/>
-          <w:szCs w:val="24"/>
-        </w:rPr>
-        <w:t>pushl</w:t>
-      </w:r>
-      <w:proofErr w:type="spellEnd"/>
-      <w:r>
-        <w:rPr>
-          <w:rFonts w:ascii="Google Sans Text" w:eastAsia="Google Sans Text" w:hAnsi="Google Sans Text" w:cs="Google Sans Text"/>
-          <w:color w:val="1B1C1D"/>
-          <w:sz w:val="24"/>
-          <w:szCs w:val="24"/>
-        </w:rPr>
-        <w:t xml:space="preserve"> 0</w:t>
+        <w:t xml:space="preserve">    pushl 0</w:t>
       </w:r>
       <w:r>
         <w:rPr>
@@ -3576,27 +2316,7 @@
           <w:szCs w:val="24"/>
         </w:rPr>
         <w:br/>
-        <w:t xml:space="preserve">    </w:t>
-      </w:r>
-      <w:proofErr w:type="spellStart"/>
-      <w:r>
-        <w:rPr>
-          <w:rFonts w:ascii="Google Sans Text" w:eastAsia="Google Sans Text" w:hAnsi="Google Sans Text" w:cs="Google Sans Text"/>
-          <w:color w:val="1B1C1D"/>
-          <w:sz w:val="24"/>
-          <w:szCs w:val="24"/>
-        </w:rPr>
-        <w:t>storel</w:t>
-      </w:r>
-      <w:proofErr w:type="spellEnd"/>
-      <w:r>
-        <w:rPr>
-          <w:rFonts w:ascii="Google Sans Text" w:eastAsia="Google Sans Text" w:hAnsi="Google Sans Text" w:cs="Google Sans Text"/>
-          <w:color w:val="1B1C1D"/>
-          <w:sz w:val="24"/>
-          <w:szCs w:val="24"/>
-        </w:rPr>
-        <w:t xml:space="preserve"> -3</w:t>
+        <w:t xml:space="preserve">    storel -3</w:t>
       </w:r>
       <w:r>
         <w:rPr>
@@ -3606,6 +2326,15 @@
           <w:szCs w:val="24"/>
         </w:rPr>
         <w:br/>
+      </w:r>
+      <w:r>
+        <w:rPr>
+          <w:rFonts w:ascii="Google Sans Text" w:eastAsia="Google Sans Text" w:hAnsi="Google Sans Text" w:cs="Google Sans Text"/>
+          <w:color w:val="1B1C1D"/>
+          <w:sz w:val="24"/>
+          <w:szCs w:val="24"/>
+        </w:rPr>
+        <w:lastRenderedPageBreak/>
         <w:t xml:space="preserve">    return</w:t>
       </w:r>
       <w:r>
@@ -3616,35 +2345,7 @@
           <w:szCs w:val="24"/>
         </w:rPr>
         <w:br/>
-      </w:r>
-      <w:proofErr w:type="spellStart"/>
-      <w:r>
-        <w:rPr>
-          <w:rFonts w:ascii="Google Sans Text" w:eastAsia="Google Sans Text" w:hAnsi="Google Sans Text" w:cs="Google Sans Text"/>
-          <w:color w:val="1B1C1D"/>
-          <w:sz w:val="24"/>
-          <w:szCs w:val="24"/>
-        </w:rPr>
-        <w:t>addition</w:t>
-      </w:r>
-      <w:r>
-        <w:rPr>
-          <w:rFonts w:ascii="Google Sans Text" w:eastAsia="Google Sans Text" w:hAnsi="Google Sans Text" w:cs="Google Sans Text"/>
-          <w:color w:val="1B1C1D"/>
-          <w:sz w:val="24"/>
-          <w:szCs w:val="24"/>
-        </w:rPr>
-        <w:t>_end</w:t>
-      </w:r>
-      <w:proofErr w:type="spellEnd"/>
-      <w:r>
-        <w:rPr>
-          <w:rFonts w:ascii="Google Sans Text" w:eastAsia="Google Sans Text" w:hAnsi="Google Sans Text" w:cs="Google Sans Text"/>
-          <w:color w:val="1B1C1D"/>
-          <w:sz w:val="24"/>
-          <w:szCs w:val="24"/>
-        </w:rPr>
-        <w:t>:</w:t>
+        <w:t>addition_end:</w:t>
       </w:r>
       <w:r>
         <w:rPr>
@@ -3654,26 +2355,7 @@
           <w:szCs w:val="24"/>
         </w:rPr>
         <w:br/>
-      </w:r>
-      <w:proofErr w:type="spellStart"/>
-      <w:r>
-        <w:rPr>
-          <w:rFonts w:ascii="Google Sans Text" w:eastAsia="Google Sans Text" w:hAnsi="Google Sans Text" w:cs="Google Sans Text"/>
-          <w:color w:val="1B1C1D"/>
-          <w:sz w:val="24"/>
-          <w:szCs w:val="24"/>
-        </w:rPr>
-        <w:t>main_entry</w:t>
-      </w:r>
-      <w:proofErr w:type="spellEnd"/>
-      <w:r>
-        <w:rPr>
-          <w:rFonts w:ascii="Google Sans Text" w:eastAsia="Google Sans Text" w:hAnsi="Google Sans Text" w:cs="Google Sans Text"/>
-          <w:color w:val="1B1C1D"/>
-          <w:sz w:val="24"/>
-          <w:szCs w:val="24"/>
-        </w:rPr>
-        <w:t>:</w:t>
+        <w:t>main_entry:</w:t>
       </w:r>
       <w:r>
         <w:rPr>
@@ -3683,27 +2365,7 @@
           <w:szCs w:val="24"/>
         </w:rPr>
         <w:br/>
-        <w:t xml:space="preserve">    </w:t>
-      </w:r>
-      <w:proofErr w:type="spellStart"/>
-      <w:r>
-        <w:rPr>
-          <w:rFonts w:ascii="Google Sans Text" w:eastAsia="Google Sans Text" w:hAnsi="Google Sans Text" w:cs="Google Sans Text"/>
-          <w:color w:val="1B1C1D"/>
-          <w:sz w:val="24"/>
-          <w:szCs w:val="24"/>
-        </w:rPr>
-        <w:t>pushn</w:t>
-      </w:r>
-      <w:proofErr w:type="spellEnd"/>
-      <w:r>
-        <w:rPr>
-          <w:rFonts w:ascii="Google Sans Text" w:eastAsia="Google Sans Text" w:hAnsi="Google Sans Text" w:cs="Google Sans Text"/>
-          <w:color w:val="1B1C1D"/>
-          <w:sz w:val="24"/>
-          <w:szCs w:val="24"/>
-        </w:rPr>
-        <w:t xml:space="preserve"> 3</w:t>
+        <w:t xml:space="preserve">    pushn 3</w:t>
       </w:r>
       <w:r>
         <w:rPr>
@@ -3713,27 +2375,7 @@
           <w:szCs w:val="24"/>
         </w:rPr>
         <w:br/>
-        <w:t xml:space="preserve">    </w:t>
-      </w:r>
-      <w:proofErr w:type="spellStart"/>
-      <w:r>
-        <w:rPr>
-          <w:rFonts w:ascii="Google Sans Text" w:eastAsia="Google Sans Text" w:hAnsi="Google Sans Text" w:cs="Google Sans Text"/>
-          <w:color w:val="1B1C1D"/>
-          <w:sz w:val="24"/>
-          <w:szCs w:val="24"/>
-        </w:rPr>
-        <w:t>pushi</w:t>
-      </w:r>
-      <w:proofErr w:type="spellEnd"/>
-      <w:r>
-        <w:rPr>
-          <w:rFonts w:ascii="Google Sans Text" w:eastAsia="Google Sans Text" w:hAnsi="Google Sans Text" w:cs="Google Sans Text"/>
-          <w:color w:val="1B1C1D"/>
-          <w:sz w:val="24"/>
-          <w:szCs w:val="24"/>
-        </w:rPr>
-        <w:t xml:space="preserve"> 15</w:t>
+        <w:t xml:space="preserve">    pushi 15</w:t>
       </w:r>
       <w:r>
         <w:rPr>
@@ -3743,27 +2385,7 @@
           <w:szCs w:val="24"/>
         </w:rPr>
         <w:br/>
-        <w:t xml:space="preserve">    </w:t>
-      </w:r>
-      <w:proofErr w:type="spellStart"/>
-      <w:r>
-        <w:rPr>
-          <w:rFonts w:ascii="Google Sans Text" w:eastAsia="Google Sans Text" w:hAnsi="Google Sans Text" w:cs="Google Sans Text"/>
-          <w:color w:val="1B1C1D"/>
-          <w:sz w:val="24"/>
-          <w:szCs w:val="24"/>
-        </w:rPr>
-        <w:t>storeg</w:t>
-      </w:r>
-      <w:proofErr w:type="spellEnd"/>
-      <w:r>
-        <w:rPr>
-          <w:rFonts w:ascii="Google Sans Text" w:eastAsia="Google Sans Text" w:hAnsi="Google Sans Text" w:cs="Google Sans Text"/>
-          <w:color w:val="1B1C1D"/>
-          <w:sz w:val="24"/>
-          <w:szCs w:val="24"/>
-        </w:rPr>
-        <w:t xml:space="preserve"> 0</w:t>
+        <w:t xml:space="preserve">    storeg 0</w:t>
       </w:r>
       <w:r>
         <w:rPr>
@@ -3773,27 +2395,7 @@
           <w:szCs w:val="24"/>
         </w:rPr>
         <w:br/>
-        <w:t xml:space="preserve">    </w:t>
-      </w:r>
-      <w:proofErr w:type="spellStart"/>
-      <w:r>
-        <w:rPr>
-          <w:rFonts w:ascii="Google Sans Text" w:eastAsia="Google Sans Text" w:hAnsi="Google Sans Text" w:cs="Google Sans Text"/>
-          <w:color w:val="1B1C1D"/>
-          <w:sz w:val="24"/>
-          <w:szCs w:val="24"/>
-        </w:rPr>
-        <w:t>pushi</w:t>
-      </w:r>
-      <w:proofErr w:type="spellEnd"/>
-      <w:r>
-        <w:rPr>
-          <w:rFonts w:ascii="Google Sans Text" w:eastAsia="Google Sans Text" w:hAnsi="Google Sans Text" w:cs="Google Sans Text"/>
-          <w:color w:val="1B1C1D"/>
-          <w:sz w:val="24"/>
-          <w:szCs w:val="24"/>
-        </w:rPr>
-        <w:t xml:space="preserve"> 27</w:t>
+        <w:t xml:space="preserve">    pushi 27</w:t>
       </w:r>
       <w:r>
         <w:rPr>
@@ -3803,27 +2405,7 @@
           <w:szCs w:val="24"/>
         </w:rPr>
         <w:br/>
-        <w:t xml:space="preserve">    </w:t>
-      </w:r>
-      <w:proofErr w:type="spellStart"/>
-      <w:r>
-        <w:rPr>
-          <w:rFonts w:ascii="Google Sans Text" w:eastAsia="Google Sans Text" w:hAnsi="Google Sans Text" w:cs="Google Sans Text"/>
-          <w:color w:val="1B1C1D"/>
-          <w:sz w:val="24"/>
-          <w:szCs w:val="24"/>
-        </w:rPr>
-        <w:t>storeg</w:t>
-      </w:r>
-      <w:proofErr w:type="spellEnd"/>
-      <w:r>
-        <w:rPr>
-          <w:rFonts w:ascii="Google Sans Text" w:eastAsia="Google Sans Text" w:hAnsi="Google Sans Text" w:cs="Google Sans Text"/>
-          <w:color w:val="1B1C1D"/>
-          <w:sz w:val="24"/>
-          <w:szCs w:val="24"/>
-        </w:rPr>
-        <w:t xml:space="preserve"> 1</w:t>
+        <w:t xml:space="preserve">    storeg 1</w:t>
       </w:r>
       <w:r>
         <w:rPr>
@@ -3833,27 +2415,7 @@
           <w:szCs w:val="24"/>
         </w:rPr>
         <w:br/>
-        <w:t xml:space="preserve">    </w:t>
-      </w:r>
-      <w:proofErr w:type="spellStart"/>
-      <w:r>
-        <w:rPr>
-          <w:rFonts w:ascii="Google Sans Text" w:eastAsia="Google Sans Text" w:hAnsi="Google Sans Text" w:cs="Google Sans Text"/>
-          <w:color w:val="1B1C1D"/>
-          <w:sz w:val="24"/>
-          <w:szCs w:val="24"/>
-        </w:rPr>
-        <w:t>pushn</w:t>
-      </w:r>
-      <w:proofErr w:type="spellEnd"/>
-      <w:r>
-        <w:rPr>
-          <w:rFonts w:ascii="Google Sans Text" w:eastAsia="Google Sans Text" w:hAnsi="Google Sans Text" w:cs="Google Sans Text"/>
-          <w:color w:val="1B1C1D"/>
-          <w:sz w:val="24"/>
-          <w:szCs w:val="24"/>
-        </w:rPr>
-        <w:t xml:space="preserve"> 1</w:t>
+        <w:t xml:space="preserve">    pushn 1</w:t>
       </w:r>
       <w:r>
         <w:rPr>
@@ -3863,27 +2425,7 @@
           <w:szCs w:val="24"/>
         </w:rPr>
         <w:br/>
-        <w:t xml:space="preserve">    </w:t>
-      </w:r>
-      <w:proofErr w:type="spellStart"/>
-      <w:r>
-        <w:rPr>
-          <w:rFonts w:ascii="Google Sans Text" w:eastAsia="Google Sans Text" w:hAnsi="Google Sans Text" w:cs="Google Sans Text"/>
-          <w:color w:val="1B1C1D"/>
-          <w:sz w:val="24"/>
-          <w:szCs w:val="24"/>
-        </w:rPr>
-        <w:t>pushg</w:t>
-      </w:r>
-      <w:proofErr w:type="spellEnd"/>
-      <w:r>
-        <w:rPr>
-          <w:rFonts w:ascii="Google Sans Text" w:eastAsia="Google Sans Text" w:hAnsi="Google Sans Text" w:cs="Google Sans Text"/>
-          <w:color w:val="1B1C1D"/>
-          <w:sz w:val="24"/>
-          <w:szCs w:val="24"/>
-        </w:rPr>
-        <w:t xml:space="preserve"> 1</w:t>
+        <w:t xml:space="preserve">    pushg 1</w:t>
       </w:r>
       <w:r>
         <w:rPr>
@@ -3893,27 +2435,7 @@
           <w:szCs w:val="24"/>
         </w:rPr>
         <w:br/>
-        <w:t xml:space="preserve">    </w:t>
-      </w:r>
-      <w:proofErr w:type="spellStart"/>
-      <w:r>
-        <w:rPr>
-          <w:rFonts w:ascii="Google Sans Text" w:eastAsia="Google Sans Text" w:hAnsi="Google Sans Text" w:cs="Google Sans Text"/>
-          <w:color w:val="1B1C1D"/>
-          <w:sz w:val="24"/>
-          <w:szCs w:val="24"/>
-        </w:rPr>
-        <w:t>pushg</w:t>
-      </w:r>
-      <w:proofErr w:type="spellEnd"/>
-      <w:r>
-        <w:rPr>
-          <w:rFonts w:ascii="Google Sans Text" w:eastAsia="Google Sans Text" w:hAnsi="Google Sans Text" w:cs="Google Sans Text"/>
-          <w:color w:val="1B1C1D"/>
-          <w:sz w:val="24"/>
-          <w:szCs w:val="24"/>
-        </w:rPr>
-        <w:t xml:space="preserve"> 0</w:t>
+        <w:t xml:space="preserve">    pushg 0</w:t>
       </w:r>
       <w:r>
         <w:rPr>
@@ -3923,27 +2445,7 @@
           <w:szCs w:val="24"/>
         </w:rPr>
         <w:br/>
-        <w:t xml:space="preserve">    </w:t>
-      </w:r>
-      <w:proofErr w:type="spellStart"/>
-      <w:r>
-        <w:rPr>
-          <w:rFonts w:ascii="Google Sans Text" w:eastAsia="Google Sans Text" w:hAnsi="Google Sans Text" w:cs="Google Sans Text"/>
-          <w:color w:val="1B1C1D"/>
-          <w:sz w:val="24"/>
-          <w:szCs w:val="24"/>
-        </w:rPr>
-        <w:t>pusha</w:t>
-      </w:r>
-      <w:proofErr w:type="spellEnd"/>
-      <w:r>
-        <w:rPr>
-          <w:rFonts w:ascii="Google Sans Text" w:eastAsia="Google Sans Text" w:hAnsi="Google Sans Text" w:cs="Google Sans Text"/>
-          <w:color w:val="1B1C1D"/>
-          <w:sz w:val="24"/>
-          <w:szCs w:val="24"/>
-        </w:rPr>
-        <w:t xml:space="preserve"> add</w:t>
+        <w:t xml:space="preserve">    pusha add</w:t>
       </w:r>
       <w:r>
         <w:rPr>
@@ -3973,27 +2475,7 @@
           <w:szCs w:val="24"/>
         </w:rPr>
         <w:br/>
-        <w:t xml:space="preserve">    </w:t>
-      </w:r>
-      <w:proofErr w:type="spellStart"/>
-      <w:r>
-        <w:rPr>
-          <w:rFonts w:ascii="Google Sans Text" w:eastAsia="Google Sans Text" w:hAnsi="Google Sans Text" w:cs="Google Sans Text"/>
-          <w:color w:val="1B1C1D"/>
-          <w:sz w:val="24"/>
-          <w:szCs w:val="24"/>
-        </w:rPr>
-        <w:t>storeg</w:t>
-      </w:r>
-      <w:proofErr w:type="spellEnd"/>
-      <w:r>
-        <w:rPr>
-          <w:rFonts w:ascii="Google Sans Text" w:eastAsia="Google Sans Text" w:hAnsi="Google Sans Text" w:cs="Google Sans Text"/>
-          <w:color w:val="1B1C1D"/>
-          <w:sz w:val="24"/>
-          <w:szCs w:val="24"/>
-        </w:rPr>
-        <w:t xml:space="preserve"> 2</w:t>
+        <w:t xml:space="preserve">    storeg 2</w:t>
       </w:r>
       <w:r>
         <w:rPr>
@@ -4003,27 +2485,7 @@
           <w:szCs w:val="24"/>
         </w:rPr>
         <w:br/>
-        <w:t xml:space="preserve">    </w:t>
-      </w:r>
-      <w:proofErr w:type="spellStart"/>
-      <w:r>
-        <w:rPr>
-          <w:rFonts w:ascii="Google Sans Text" w:eastAsia="Google Sans Text" w:hAnsi="Google Sans Text" w:cs="Google Sans Text"/>
-          <w:color w:val="1B1C1D"/>
-          <w:sz w:val="24"/>
-          <w:szCs w:val="24"/>
-        </w:rPr>
-        <w:t>pushs</w:t>
-      </w:r>
-      <w:proofErr w:type="spellEnd"/>
-      <w:r>
-        <w:rPr>
-          <w:rFonts w:ascii="Google Sans Text" w:eastAsia="Google Sans Text" w:hAnsi="Google Sans Text" w:cs="Google Sans Text"/>
-          <w:color w:val="1B1C1D"/>
-          <w:sz w:val="24"/>
-          <w:szCs w:val="24"/>
-        </w:rPr>
-        <w:t xml:space="preserve"> "The result of add(15, 27) is: "</w:t>
+        <w:t xml:space="preserve">    pushs "The result of add(15, 27) is: "</w:t>
       </w:r>
       <w:r>
         <w:rPr>
@@ -4043,27 +2505,7 @@
           <w:szCs w:val="24"/>
         </w:rPr>
         <w:br/>
-        <w:t xml:space="preserve">    </w:t>
-      </w:r>
-      <w:proofErr w:type="spellStart"/>
-      <w:r>
-        <w:rPr>
-          <w:rFonts w:ascii="Google Sans Text" w:eastAsia="Google Sans Text" w:hAnsi="Google Sans Text" w:cs="Google Sans Text"/>
-          <w:color w:val="1B1C1D"/>
-          <w:sz w:val="24"/>
-          <w:szCs w:val="24"/>
-        </w:rPr>
-        <w:t>pushg</w:t>
-      </w:r>
-      <w:proofErr w:type="spellEnd"/>
-      <w:r>
-        <w:rPr>
-          <w:rFonts w:ascii="Google Sans Text" w:eastAsia="Google Sans Text" w:hAnsi="Google Sans Text" w:cs="Google Sans Text"/>
-          <w:color w:val="1B1C1D"/>
-          <w:sz w:val="24"/>
-          <w:szCs w:val="24"/>
-        </w:rPr>
-        <w:t xml:space="preserve"> 2</w:t>
+        <w:t xml:space="preserve">    pushg 2</w:t>
       </w:r>
       <w:r>
         <w:rPr>
@@ -4073,19 +2515,8 @@
           <w:szCs w:val="24"/>
         </w:rPr>
         <w:br/>
-        <w:t xml:space="preserve">    </w:t>
-      </w:r>
-      <w:proofErr w:type="spellStart"/>
-      <w:r>
-        <w:rPr>
-          <w:rFonts w:ascii="Google Sans Text" w:eastAsia="Google Sans Text" w:hAnsi="Google Sans Text" w:cs="Google Sans Text"/>
-          <w:color w:val="1B1C1D"/>
-          <w:sz w:val="24"/>
-          <w:szCs w:val="24"/>
-        </w:rPr>
-        <w:t>writei</w:t>
-      </w:r>
-      <w:proofErr w:type="spellEnd"/>
+        <w:t xml:space="preserve">    writei</w:t>
+      </w:r>
       <w:r>
         <w:rPr>
           <w:rFonts w:ascii="Google Sans Text" w:eastAsia="Google Sans Text" w:hAnsi="Google Sans Text" w:cs="Google Sans Text"/>
@@ -4094,27 +2525,7 @@
           <w:szCs w:val="24"/>
         </w:rPr>
         <w:br/>
-        <w:t xml:space="preserve">    </w:t>
-      </w:r>
-      <w:proofErr w:type="spellStart"/>
-      <w:r>
-        <w:rPr>
-          <w:rFonts w:ascii="Google Sans Text" w:eastAsia="Google Sans Text" w:hAnsi="Google Sans Text" w:cs="Google Sans Text"/>
-          <w:color w:val="1B1C1D"/>
-          <w:sz w:val="24"/>
-          <w:szCs w:val="24"/>
-        </w:rPr>
-        <w:t>pushs</w:t>
-      </w:r>
-      <w:proofErr w:type="spellEnd"/>
-      <w:r>
-        <w:rPr>
-          <w:rFonts w:ascii="Google Sans Text" w:eastAsia="Google Sans Text" w:hAnsi="Google Sans Text" w:cs="Google Sans Text"/>
-          <w:color w:val="1B1C1D"/>
-          <w:sz w:val="24"/>
-          <w:szCs w:val="24"/>
-        </w:rPr>
-        <w:t xml:space="preserve"> "\n"</w:t>
+        <w:t xml:space="preserve">    pushs "\n"</w:t>
       </w:r>
       <w:r>
         <w:rPr>

</xml_diff>

<commit_message>
Removing the known issue.
</commit_message>
<xml_diff>
--- a/Docs/3- Compiler Final Stage Report.docx
+++ b/Docs/3- Compiler Final Stage Report.docx
@@ -1719,79 +1719,6 @@
     </w:p>
     <w:p>
       <w:pPr>
-        <w:pBdr>
-          <w:top w:val="nil"/>
-          <w:left w:val="nil"/>
-          <w:bottom w:val="nil"/>
-          <w:right w:val="nil"/>
-          <w:between w:val="nil"/>
-        </w:pBdr>
-        <w:spacing w:before="120" w:after="120" w:line="275" w:lineRule="auto"/>
-        <w:rPr>
-          <w:rFonts w:ascii="Google Sans Text" w:eastAsia="Google Sans Text" w:hAnsi="Google Sans Text" w:cs="Google Sans Text"/>
-          <w:b/>
-          <w:color w:val="1B1C1D"/>
-          <w:sz w:val="24"/>
-          <w:szCs w:val="24"/>
-        </w:rPr>
-      </w:pPr>
-      <w:r>
-        <w:rPr>
-          <w:rFonts w:ascii="Google Sans Text" w:eastAsia="Google Sans Text" w:hAnsi="Google Sans Text" w:cs="Google Sans Text"/>
-          <w:b/>
-          <w:color w:val="1B1C1D"/>
-          <w:sz w:val="24"/>
-          <w:szCs w:val="24"/>
-        </w:rPr>
-        <w:t>Known Issues:</w:t>
-      </w:r>
-    </w:p>
-    <w:p>
-      <w:pPr>
-        <w:numPr>
-          <w:ilvl w:val="0"/>
-          <w:numId w:val="11"/>
-        </w:numPr>
-        <w:pBdr>
-          <w:top w:val="nil"/>
-          <w:left w:val="nil"/>
-          <w:bottom w:val="nil"/>
-          <w:right w:val="nil"/>
-          <w:between w:val="nil"/>
-        </w:pBdr>
-        <w:spacing w:after="120" w:line="275" w:lineRule="auto"/>
-      </w:pPr>
-      <w:r>
-        <w:rPr>
-          <w:rFonts w:ascii="Google Sans Text" w:eastAsia="Google Sans Text" w:hAnsi="Google Sans Text" w:cs="Google Sans Text"/>
-          <w:color w:val="1B1C1D"/>
-          <w:sz w:val="24"/>
-          <w:szCs w:val="24"/>
-        </w:rPr>
-        <w:t xml:space="preserve">There is a known bug causing a "VM error: Illegal Operand" when accessing </w:t>
-      </w:r>
-      <w:r>
-        <w:rPr>
-          <w:rFonts w:ascii="Google Sans Text" w:eastAsia="Google Sans Text" w:hAnsi="Google Sans Text" w:cs="Google Sans Text"/>
-          <w:b/>
-          <w:color w:val="1B1C1D"/>
-          <w:sz w:val="24"/>
-          <w:szCs w:val="24"/>
-        </w:rPr>
-        <w:t>local arrays</w:t>
-      </w:r>
-      <w:r>
-        <w:rPr>
-          <w:rFonts w:ascii="Google Sans Text" w:eastAsia="Google Sans Text" w:hAnsi="Google Sans Text" w:cs="Google Sans Text"/>
-          <w:color w:val="1B1C1D"/>
-          <w:sz w:val="24"/>
-          <w:szCs w:val="24"/>
-        </w:rPr>
-        <w:t xml:space="preserve"> declared inside a procedure or function. All other features, including global arrays and local simple variables, are working correctly.</w:t>
-      </w:r>
-    </w:p>
-    <w:p>
-      <w:pPr>
         <w:pStyle w:val="Heading3"/>
         <w:spacing w:before="120" w:after="120" w:line="275" w:lineRule="auto"/>
         <w:rPr>
@@ -1835,7 +1762,6 @@
           <w:sz w:val="24"/>
           <w:szCs w:val="24"/>
         </w:rPr>
-        <w:lastRenderedPageBreak/>
         <w:t>The following MiniPascal code demonstrates a combination of features including function calls, local variables, and I/O.</w:t>
       </w:r>
     </w:p>
@@ -1982,6 +1908,15 @@
           <w:szCs w:val="24"/>
         </w:rPr>
         <w:br/>
+      </w:r>
+      <w:r>
+        <w:rPr>
+          <w:rFonts w:ascii="Google Sans Text" w:eastAsia="Google Sans Text" w:hAnsi="Google Sans Text" w:cs="Google Sans Text"/>
+          <w:color w:val="1B1C1D"/>
+          <w:sz w:val="24"/>
+          <w:szCs w:val="24"/>
+        </w:rPr>
+        <w:lastRenderedPageBreak/>
         <w:t>VAR</w:t>
       </w:r>
       <w:r>
@@ -2326,15 +2261,6 @@
           <w:szCs w:val="24"/>
         </w:rPr>
         <w:br/>
-      </w:r>
-      <w:r>
-        <w:rPr>
-          <w:rFonts w:ascii="Google Sans Text" w:eastAsia="Google Sans Text" w:hAnsi="Google Sans Text" w:cs="Google Sans Text"/>
-          <w:color w:val="1B1C1D"/>
-          <w:sz w:val="24"/>
-          <w:szCs w:val="24"/>
-        </w:rPr>
-        <w:lastRenderedPageBreak/>
         <w:t xml:space="preserve">    return</w:t>
       </w:r>
       <w:r>
@@ -2395,6 +2321,15 @@
           <w:szCs w:val="24"/>
         </w:rPr>
         <w:br/>
+      </w:r>
+      <w:r>
+        <w:rPr>
+          <w:rFonts w:ascii="Google Sans Text" w:eastAsia="Google Sans Text" w:hAnsi="Google Sans Text" w:cs="Google Sans Text"/>
+          <w:color w:val="1B1C1D"/>
+          <w:sz w:val="24"/>
+          <w:szCs w:val="24"/>
+        </w:rPr>
+        <w:lastRenderedPageBreak/>
         <w:t xml:space="preserve">    pushi 27</w:t>
       </w:r>
       <w:r>

</xml_diff>